<commit_message>
update Jan 1 2024
</commit_message>
<xml_diff>
--- a/IISE_Transactions_Reproducibility_Report.docx
+++ b/IISE_Transactions_Reproducibility_Report.docx
@@ -173,134 +173,77 @@
           <w:rFonts w:ascii="Arial" w:hAnsi="Arial" w:cs="Arial"/>
           <w:u w:val="single"/>
         </w:rPr>
-        <w:t xml:space="preserve">Hieu Bui, Sandra </w:t>
-      </w:r>
-      <w:proofErr w:type="spellStart"/>
-      <w:r>
-        <w:rPr>
-          <w:rFonts w:ascii="Arial" w:hAnsi="Arial" w:cs="Arial"/>
-          <w:u w:val="single"/>
-        </w:rPr>
-        <w:t>Eksioglu</w:t>
-      </w:r>
-      <w:proofErr w:type="spellEnd"/>
-      <w:r>
-        <w:rPr>
-          <w:rFonts w:ascii="Arial" w:hAnsi="Arial" w:cs="Arial"/>
-          <w:u w:val="single"/>
-        </w:rPr>
-        <w:t xml:space="preserve">, Ruben </w:t>
-      </w:r>
-      <w:proofErr w:type="spellStart"/>
-      <w:r>
-        <w:rPr>
-          <w:rFonts w:ascii="Arial" w:hAnsi="Arial" w:cs="Arial"/>
-          <w:u w:val="single"/>
-        </w:rPr>
-        <w:t>Proano</w:t>
-      </w:r>
-      <w:proofErr w:type="spellEnd"/>
-      <w:r>
-        <w:rPr>
-          <w:rFonts w:ascii="Arial" w:hAnsi="Arial" w:cs="Arial"/>
-          <w:u w:val="single"/>
-        </w:rPr>
-        <w:t xml:space="preserve">, and Sarah </w:t>
-      </w:r>
-      <w:proofErr w:type="spellStart"/>
-      <w:r>
-        <w:rPr>
-          <w:rFonts w:ascii="Arial" w:hAnsi="Arial" w:cs="Arial"/>
-          <w:u w:val="single"/>
-        </w:rPr>
-        <w:t>Nurre</w:t>
-      </w:r>
-      <w:proofErr w:type="spellEnd"/>
-      <w:r>
-        <w:rPr>
-          <w:rFonts w:ascii="Arial" w:hAnsi="Arial" w:cs="Arial"/>
-          <w:u w:val="single"/>
+        <w:t>Hieu Bui, Sandra Eksioglu, Ruben Proano, and Sarah Nurre Pinkley</w:t>
+      </w:r>
+    </w:p>
+    <w:p>
+      <w:pPr>
+        <w:widowControl w:val="0"/>
+        <w:adjustRightInd w:val="0"/>
+        <w:snapToGrid w:val="0"/>
+        <w:spacing w:after="0" w:line="240" w:lineRule="auto"/>
+        <w:rPr>
+          <w:rFonts w:ascii="Arial" w:hAnsi="Arial" w:cs="Arial"/>
+        </w:rPr>
+      </w:pPr>
+    </w:p>
+    <w:p>
+      <w:pPr>
+        <w:widowControl w:val="0"/>
+        <w:adjustRightInd w:val="0"/>
+        <w:snapToGrid w:val="0"/>
+        <w:spacing w:after="0" w:line="240" w:lineRule="auto"/>
+        <w:rPr>
+          <w:rFonts w:ascii="Arial" w:hAnsi="Arial" w:cs="Arial"/>
+          <w:b/>
+        </w:rPr>
+      </w:pPr>
+      <w:r>
+        <w:rPr>
+          <w:rFonts w:ascii="Arial" w:hAnsi="Arial" w:cs="Arial"/>
+          <w:b/>
+        </w:rPr>
+        <w:t>2</w:t>
+      </w:r>
+      <w:r>
+        <w:rPr>
+          <w:rFonts w:ascii="Arial" w:hAnsi="Arial" w:cs="Arial"/>
+          <w:b/>
+        </w:rPr>
+        <w:t>. Data</w:t>
+      </w:r>
+      <w:r>
+        <w:rPr>
+          <w:rFonts w:ascii="Arial" w:hAnsi="Arial" w:cs="Arial"/>
+          <w:b/>
         </w:rPr>
         <w:t xml:space="preserve"> </w:t>
       </w:r>
-      <w:proofErr w:type="spellStart"/>
-      <w:r>
-        <w:rPr>
-          <w:rFonts w:ascii="Arial" w:hAnsi="Arial" w:cs="Arial"/>
-          <w:u w:val="single"/>
-        </w:rPr>
-        <w:t>Pinkley</w:t>
-      </w:r>
-      <w:proofErr w:type="spellEnd"/>
-    </w:p>
-    <w:p>
-      <w:pPr>
-        <w:widowControl w:val="0"/>
-        <w:adjustRightInd w:val="0"/>
-        <w:snapToGrid w:val="0"/>
-        <w:spacing w:after="0" w:line="240" w:lineRule="auto"/>
-        <w:rPr>
-          <w:rFonts w:ascii="Arial" w:hAnsi="Arial" w:cs="Arial"/>
-        </w:rPr>
-      </w:pPr>
-    </w:p>
-    <w:p>
-      <w:pPr>
-        <w:widowControl w:val="0"/>
-        <w:adjustRightInd w:val="0"/>
-        <w:snapToGrid w:val="0"/>
-        <w:spacing w:after="0" w:line="240" w:lineRule="auto"/>
+      <w:r>
         <w:rPr>
           <w:rFonts w:ascii="Arial" w:hAnsi="Arial" w:cs="Arial"/>
           <w:b/>
         </w:rPr>
-      </w:pPr>
+        <w:t>a</w:t>
+      </w:r>
       <w:r>
         <w:rPr>
           <w:rFonts w:ascii="Arial" w:hAnsi="Arial" w:cs="Arial"/>
           <w:b/>
         </w:rPr>
-        <w:t>2</w:t>
-      </w:r>
-      <w:r>
+        <w:t>vailability</w:t>
+      </w:r>
+    </w:p>
+    <w:p>
+      <w:pPr>
+        <w:widowControl w:val="0"/>
+        <w:adjustRightInd w:val="0"/>
+        <w:snapToGrid w:val="0"/>
+        <w:spacing w:after="0" w:line="240" w:lineRule="auto"/>
         <w:rPr>
           <w:rFonts w:ascii="Arial" w:hAnsi="Arial" w:cs="Arial"/>
           <w:b/>
         </w:rPr>
-        <w:t>. Data</w:t>
-      </w:r>
-      <w:r>
-        <w:rPr>
-          <w:rFonts w:ascii="Arial" w:hAnsi="Arial" w:cs="Arial"/>
-          <w:b/>
-        </w:rPr>
-        <w:t xml:space="preserve"> </w:t>
-      </w:r>
-      <w:r>
-        <w:rPr>
-          <w:rFonts w:ascii="Arial" w:hAnsi="Arial" w:cs="Arial"/>
-          <w:b/>
-        </w:rPr>
-        <w:t>a</w:t>
-      </w:r>
-      <w:r>
-        <w:rPr>
-          <w:rFonts w:ascii="Arial" w:hAnsi="Arial" w:cs="Arial"/>
-          <w:b/>
-        </w:rPr>
-        <w:t>vailability</w:t>
-      </w:r>
-    </w:p>
-    <w:p>
-      <w:pPr>
-        <w:widowControl w:val="0"/>
-        <w:adjustRightInd w:val="0"/>
-        <w:snapToGrid w:val="0"/>
-        <w:spacing w:after="0" w:line="240" w:lineRule="auto"/>
-        <w:rPr>
-          <w:rFonts w:ascii="Arial" w:hAnsi="Arial" w:cs="Arial"/>
-          <w:b/>
-        </w:rPr>
       </w:pPr>
     </w:p>
     <w:p>
@@ -330,16 +273,8 @@
         <w:rPr>
           <w:rFonts w:ascii="Arial" w:hAnsi="Arial" w:cs="Arial"/>
         </w:rPr>
-        <w:t xml:space="preserve">Either no data are used in this </w:t>
-      </w:r>
-      <w:proofErr w:type="gramStart"/>
-      <w:r>
-        <w:rPr>
-          <w:rFonts w:ascii="Arial" w:hAnsi="Arial" w:cs="Arial"/>
-        </w:rPr>
-        <w:t>study</w:t>
-      </w:r>
-      <w:proofErr w:type="gramEnd"/>
+        <w:t>Either no data are used in this study</w:t>
+      </w:r>
       <w:r>
         <w:rPr>
           <w:rFonts w:ascii="Arial" w:hAnsi="Arial" w:cs="Arial"/>
@@ -1276,21 +1211,7 @@
         <w:rPr>
           <w:rFonts w:ascii="Arial" w:hAnsi="Arial" w:cs="Arial"/>
         </w:rPr>
-        <w:t xml:space="preserve">. The </w:t>
-      </w:r>
-      <w:proofErr w:type="spellStart"/>
-      <w:r>
-        <w:rPr>
-          <w:rFonts w:ascii="Arial" w:hAnsi="Arial" w:cs="Arial"/>
-        </w:rPr>
-        <w:t>Zenodo</w:t>
-      </w:r>
-      <w:proofErr w:type="spellEnd"/>
-      <w:r>
-        <w:rPr>
-          <w:rFonts w:ascii="Arial" w:hAnsi="Arial" w:cs="Arial"/>
-        </w:rPr>
-        <w:t xml:space="preserve"> website is free</w:t>
+        <w:t>. The Zenodo website is free</w:t>
       </w:r>
       <w:r>
         <w:rPr>
@@ -1400,7 +1321,6 @@
         </w:rPr>
         <w:t xml:space="preserve">a </w:t>
       </w:r>
-      <w:proofErr w:type="spellStart"/>
       <w:r>
         <w:rPr>
           <w:rFonts w:ascii="Arial" w:hAnsi="Arial" w:cs="Arial"/>
@@ -1411,14 +1331,7 @@
         <w:rPr>
           <w:rFonts w:ascii="Arial" w:hAnsi="Arial" w:cs="Arial"/>
         </w:rPr>
-        <w:t>ithub</w:t>
-      </w:r>
-      <w:proofErr w:type="spellEnd"/>
-      <w:r>
-        <w:rPr>
-          <w:rFonts w:ascii="Arial" w:hAnsi="Arial" w:cs="Arial"/>
-        </w:rPr>
-        <w:t xml:space="preserve"> website, or any </w:t>
+        <w:t xml:space="preserve">ithub website, or any </w:t>
       </w:r>
       <w:r>
         <w:rPr>
@@ -1454,21 +1367,7 @@
         <w:rPr>
           <w:rFonts w:ascii="Arial" w:hAnsi="Arial" w:cs="Arial"/>
         </w:rPr>
-        <w:t>We do expect the website holding the datasets/</w:t>
-      </w:r>
-      <w:proofErr w:type="spellStart"/>
-      <w:r>
-        <w:rPr>
-          <w:rFonts w:ascii="Arial" w:hAnsi="Arial" w:cs="Arial"/>
-        </w:rPr>
-        <w:t>codesets</w:t>
-      </w:r>
-      <w:proofErr w:type="spellEnd"/>
-      <w:r>
-        <w:rPr>
-          <w:rFonts w:ascii="Arial" w:hAnsi="Arial" w:cs="Arial"/>
-        </w:rPr>
-        <w:t xml:space="preserve"> to be stably and reliably accessible over long term. </w:t>
+        <w:t xml:space="preserve">We do expect the website holding the datasets/codesets to be stably and reliably accessible over long term. </w:t>
       </w:r>
       <w:r>
         <w:rPr>
@@ -1872,16 +1771,8 @@
         <w:rPr>
           <w:rFonts w:ascii="Arial" w:hAnsi="Arial" w:cs="Arial"/>
         </w:rPr>
-        <w:t xml:space="preserve">o computer code is used in this </w:t>
-      </w:r>
-      <w:proofErr w:type="gramStart"/>
-      <w:r>
-        <w:rPr>
-          <w:rFonts w:ascii="Arial" w:hAnsi="Arial" w:cs="Arial"/>
-        </w:rPr>
-        <w:t>study</w:t>
-      </w:r>
-      <w:proofErr w:type="gramEnd"/>
+        <w:t>o computer code is used in this study</w:t>
+      </w:r>
       <w:r>
         <w:rPr>
           <w:rFonts w:ascii="Arial" w:hAnsi="Arial" w:cs="Arial"/>
@@ -2786,23 +2677,68 @@
           <w:rFonts w:ascii="Arial" w:hAnsi="Arial" w:cs="Arial"/>
           <w:color w:val="4472C4" w:themeColor="accent5"/>
         </w:rPr>
-        <w:t xml:space="preserve">Anaconda environment. They can be installed by either </w:t>
-      </w:r>
-      <w:proofErr w:type="spellStart"/>
-      <w:r>
+        <w:t>Anaconda environment. They can be installed by either Conda or pip.</w:t>
+      </w:r>
+    </w:p>
+    <w:p>
+      <w:pPr>
+        <w:widowControl w:val="0"/>
+        <w:adjustRightInd w:val="0"/>
+        <w:snapToGrid w:val="0"/>
+        <w:spacing w:after="0" w:line="240" w:lineRule="auto"/>
+        <w:ind w:left="720"/>
         <w:rPr>
           <w:rFonts w:ascii="Arial" w:hAnsi="Arial" w:cs="Arial"/>
           <w:color w:val="4472C4" w:themeColor="accent5"/>
         </w:rPr>
-        <w:t>Conda</w:t>
-      </w:r>
-      <w:proofErr w:type="spellEnd"/>
-      <w:r>
+      </w:pPr>
+    </w:p>
+    <w:p>
+      <w:pPr>
+        <w:widowControl w:val="0"/>
+        <w:adjustRightInd w:val="0"/>
+        <w:snapToGrid w:val="0"/>
+        <w:spacing w:after="0" w:line="240" w:lineRule="auto"/>
+        <w:ind w:left="720"/>
         <w:rPr>
           <w:rFonts w:ascii="Arial" w:hAnsi="Arial" w:cs="Arial"/>
           <w:color w:val="4472C4" w:themeColor="accent5"/>
         </w:rPr>
-        <w:t xml:space="preserve"> or pip.</w:t>
+      </w:pPr>
+      <w:r>
+        <w:rPr>
+          <w:rFonts w:ascii="Arial" w:hAnsi="Arial" w:cs="Arial"/>
+          <w:color w:val="4472C4" w:themeColor="accent5"/>
+        </w:rPr>
+        <w:t xml:space="preserve">The </w:t>
+      </w:r>
+      <w:r>
+        <w:rPr>
+          <w:rFonts w:ascii="Arial" w:hAnsi="Arial" w:cs="Arial"/>
+          <w:color w:val="4472C4" w:themeColor="accent5"/>
+        </w:rPr>
+        <w:t>scripts to create the figures</w:t>
+      </w:r>
+      <w:r>
+        <w:rPr>
+          <w:rFonts w:ascii="Arial" w:hAnsi="Arial" w:cs="Arial"/>
+          <w:color w:val="4472C4" w:themeColor="accent5"/>
+        </w:rPr>
+        <w:t xml:space="preserve"> are simplified so that only a few packages are required. The main Python packages include pandas, geopandas, numpy</w:t>
+      </w:r>
+      <w:r>
+        <w:rPr>
+          <w:rFonts w:ascii="Arial" w:hAnsi="Arial" w:cs="Arial"/>
+          <w:color w:val="4472C4" w:themeColor="accent5"/>
+        </w:rPr>
+        <w:t>, shap</w:t>
+      </w:r>
+      <w:r>
+        <w:rPr>
+          <w:rFonts w:ascii="Arial" w:hAnsi="Arial" w:cs="Arial"/>
+          <w:color w:val="4472C4" w:themeColor="accent5"/>
+        </w:rPr>
+        <w:t xml:space="preserve">, scipy, libpysal, matplotlib, and plotly. </w:t>
       </w:r>
     </w:p>
     <w:p>
@@ -2835,101 +2771,21 @@
           <w:rFonts w:ascii="Arial" w:hAnsi="Arial" w:cs="Arial"/>
           <w:color w:val="4472C4" w:themeColor="accent5"/>
         </w:rPr>
-        <w:t xml:space="preserve">The </w:t>
+        <w:t>“</w:t>
       </w:r>
       <w:r>
         <w:rPr>
           <w:rFonts w:ascii="Arial" w:hAnsi="Arial" w:cs="Arial"/>
           <w:color w:val="4472C4" w:themeColor="accent5"/>
         </w:rPr>
-        <w:t>scripts to create the figures</w:t>
+        <w:t>imagemagick</w:t>
       </w:r>
       <w:r>
         <w:rPr>
           <w:rFonts w:ascii="Arial" w:hAnsi="Arial" w:cs="Arial"/>
           <w:color w:val="4472C4" w:themeColor="accent5"/>
         </w:rPr>
-        <w:t xml:space="preserve"> are simplified so that only a few packages are required. The main Python packages include pandas, </w:t>
-      </w:r>
-      <w:proofErr w:type="spellStart"/>
-      <w:r>
-        <w:rPr>
-          <w:rFonts w:ascii="Arial" w:hAnsi="Arial" w:cs="Arial"/>
-          <w:color w:val="4472C4" w:themeColor="accent5"/>
-        </w:rPr>
-        <w:t>geopandas</w:t>
-      </w:r>
-      <w:proofErr w:type="spellEnd"/>
-      <w:r>
-        <w:rPr>
-          <w:rFonts w:ascii="Arial" w:hAnsi="Arial" w:cs="Arial"/>
-          <w:color w:val="4472C4" w:themeColor="accent5"/>
-        </w:rPr>
-        <w:t xml:space="preserve">, </w:t>
-      </w:r>
-      <w:proofErr w:type="spellStart"/>
-      <w:r>
-        <w:rPr>
-          <w:rFonts w:ascii="Arial" w:hAnsi="Arial" w:cs="Arial"/>
-          <w:color w:val="4472C4" w:themeColor="accent5"/>
-        </w:rPr>
-        <w:t>numpy</w:t>
-      </w:r>
-      <w:proofErr w:type="spellEnd"/>
-      <w:r>
-        <w:rPr>
-          <w:rFonts w:ascii="Arial" w:hAnsi="Arial" w:cs="Arial"/>
-          <w:color w:val="4472C4" w:themeColor="accent5"/>
-        </w:rPr>
-        <w:t xml:space="preserve">, </w:t>
-      </w:r>
-      <w:proofErr w:type="spellStart"/>
-      <w:r>
-        <w:rPr>
-          <w:rFonts w:ascii="Arial" w:hAnsi="Arial" w:cs="Arial"/>
-          <w:color w:val="4472C4" w:themeColor="accent5"/>
-        </w:rPr>
-        <w:t>scipy</w:t>
-      </w:r>
-      <w:proofErr w:type="spellEnd"/>
-      <w:r>
-        <w:rPr>
-          <w:rFonts w:ascii="Arial" w:hAnsi="Arial" w:cs="Arial"/>
-          <w:color w:val="4472C4" w:themeColor="accent5"/>
-        </w:rPr>
-        <w:t xml:space="preserve">, </w:t>
-      </w:r>
-      <w:proofErr w:type="spellStart"/>
-      <w:r>
-        <w:rPr>
-          <w:rFonts w:ascii="Arial" w:hAnsi="Arial" w:cs="Arial"/>
-          <w:color w:val="4472C4" w:themeColor="accent5"/>
-        </w:rPr>
-        <w:t>libpysal</w:t>
-      </w:r>
-      <w:proofErr w:type="spellEnd"/>
-      <w:r>
-        <w:rPr>
-          <w:rFonts w:ascii="Arial" w:hAnsi="Arial" w:cs="Arial"/>
-          <w:color w:val="4472C4" w:themeColor="accent5"/>
-        </w:rPr>
-        <w:t xml:space="preserve">, matplotlib, and </w:t>
-      </w:r>
-      <w:proofErr w:type="spellStart"/>
-      <w:r>
-        <w:rPr>
-          <w:rFonts w:ascii="Arial" w:hAnsi="Arial" w:cs="Arial"/>
-          <w:color w:val="4472C4" w:themeColor="accent5"/>
-        </w:rPr>
-        <w:t>plotly</w:t>
-      </w:r>
-      <w:proofErr w:type="spellEnd"/>
-      <w:r>
-        <w:rPr>
-          <w:rFonts w:ascii="Arial" w:hAnsi="Arial" w:cs="Arial"/>
-          <w:color w:val="4472C4" w:themeColor="accent5"/>
-        </w:rPr>
-        <w:t xml:space="preserve">. </w:t>
+        <w:t>” is used to convert figures from PNG to EPS format.</w:t>
       </w:r>
     </w:p>
     <w:p>
@@ -3071,21 +2927,7 @@
         <w:rPr>
           <w:rFonts w:ascii="Arial" w:hAnsi="Arial" w:cs="Arial"/>
         </w:rPr>
-        <w:t xml:space="preserve">The table below is supposed to include </w:t>
-      </w:r>
-      <w:proofErr w:type="gramStart"/>
-      <w:r>
-        <w:rPr>
-          <w:rFonts w:ascii="Arial" w:hAnsi="Arial" w:cs="Arial"/>
-        </w:rPr>
-        <w:t>each and every</w:t>
-      </w:r>
-      <w:proofErr w:type="gramEnd"/>
-      <w:r>
-        <w:rPr>
-          <w:rFonts w:ascii="Arial" w:hAnsi="Arial" w:cs="Arial"/>
-        </w:rPr>
-        <w:t xml:space="preserve"> figure/table </w:t>
+        <w:t xml:space="preserve">The table below is supposed to include each and every figure/table </w:t>
       </w:r>
       <w:r>
         <w:rPr>
@@ -3203,27 +3045,13 @@
         <w:rPr>
           <w:rFonts w:ascii="Arial" w:hAnsi="Arial" w:cs="Arial"/>
         </w:rPr>
-        <w:t xml:space="preserve"> </w:t>
-      </w:r>
-      <w:proofErr w:type="gramStart"/>
-      <w:r>
-        <w:rPr>
-          <w:rFonts w:ascii="Arial" w:hAnsi="Arial" w:cs="Arial"/>
-        </w:rPr>
-        <w:t xml:space="preserve">x  </w:t>
-      </w:r>
-      <w:r>
-        <w:rPr>
-          <w:rFonts w:ascii="Arial" w:hAnsi="Arial" w:cs="Arial"/>
-        </w:rPr>
-        <w:t>_</w:t>
-      </w:r>
-      <w:proofErr w:type="gramEnd"/>
-      <w:r>
-        <w:rPr>
-          <w:rFonts w:ascii="Arial" w:hAnsi="Arial" w:cs="Arial"/>
-        </w:rPr>
-        <w:t>___</w:t>
+        <w:t xml:space="preserve"> x  </w:t>
+      </w:r>
+      <w:r>
+        <w:rPr>
+          <w:rFonts w:ascii="Arial" w:hAnsi="Arial" w:cs="Arial"/>
+        </w:rPr>
+        <w:t>____</w:t>
       </w:r>
       <w:r>
         <w:rPr>
@@ -3501,21 +3329,12 @@
         </w:rPr>
         <w:t xml:space="preserve">e: </w:t>
       </w:r>
-      <w:proofErr w:type="gramStart"/>
       <w:r>
         <w:rPr>
           <w:rFonts w:ascii="Arial" w:hAnsi="Arial" w:cs="Arial"/>
           <w:color w:val="4472C4" w:themeColor="accent5"/>
         </w:rPr>
-        <w:t>All of</w:t>
-      </w:r>
-      <w:proofErr w:type="gramEnd"/>
-      <w:r>
-        <w:rPr>
-          <w:rFonts w:ascii="Arial" w:hAnsi="Arial" w:cs="Arial"/>
-          <w:color w:val="4472C4" w:themeColor="accent5"/>
-        </w:rPr>
-        <w:t xml:space="preserve"> the validated figures are located in the</w:t>
+        <w:t>All of the validated figures are located in the</w:t>
       </w:r>
       <w:r>
         <w:rPr>
@@ -3533,7 +3352,7 @@
           <w:iCs/>
           <w:color w:val="4472C4" w:themeColor="accent5"/>
         </w:rPr>
-        <w:t>(xxx)yyy.png</w:t>
+        <w:t>yyy.png</w:t>
       </w:r>
       <w:r>
         <w:rPr>
@@ -3549,33 +3368,39 @@
           <w:iCs/>
           <w:color w:val="4472C4" w:themeColor="accent5"/>
         </w:rPr>
-        <w:t>xxx</w:t>
+        <w:t>yyy</w:t>
       </w:r>
       <w:r>
         <w:rPr>
           <w:rFonts w:ascii="Arial" w:hAnsi="Arial" w:cs="Arial"/>
           <w:color w:val="4472C4" w:themeColor="accent5"/>
         </w:rPr>
-        <w:t xml:space="preserve"> is the figure number, and </w:t>
-      </w:r>
-      <w:proofErr w:type="spellStart"/>
-      <w:r>
-        <w:rPr>
-          <w:rFonts w:ascii="Arial" w:hAnsi="Arial" w:cs="Arial"/>
-          <w:i/>
-          <w:iCs/>
+        <w:t xml:space="preserve"> is the name of the figure.</w:t>
+      </w:r>
+    </w:p>
+    <w:p>
+      <w:pPr>
+        <w:widowControl w:val="0"/>
+        <w:adjustRightInd w:val="0"/>
+        <w:snapToGrid w:val="0"/>
+        <w:spacing w:after="0" w:line="240" w:lineRule="auto"/>
+        <w:rPr>
+          <w:rFonts w:ascii="Arial" w:hAnsi="Arial" w:cs="Arial"/>
           <w:color w:val="4472C4" w:themeColor="accent5"/>
         </w:rPr>
-        <w:t>yyy</w:t>
-      </w:r>
-      <w:proofErr w:type="spellEnd"/>
-      <w:r>
+      </w:pPr>
+    </w:p>
+    <w:p>
+      <w:pPr>
+        <w:widowControl w:val="0"/>
+        <w:adjustRightInd w:val="0"/>
+        <w:snapToGrid w:val="0"/>
+        <w:spacing w:after="0" w:line="240" w:lineRule="auto"/>
         <w:rPr>
           <w:rFonts w:ascii="Arial" w:hAnsi="Arial" w:cs="Arial"/>
           <w:color w:val="4472C4" w:themeColor="accent5"/>
         </w:rPr>
-        <w:t xml:space="preserve"> is the name of the figure.</w:t>
-      </w:r>
+      </w:pPr>
     </w:p>
     <w:p>
       <w:pPr>
@@ -3588,24 +3413,12 @@
           <w:color w:val="4472C4" w:themeColor="accent5"/>
         </w:rPr>
       </w:pPr>
-    </w:p>
-    <w:p>
-      <w:pPr>
-        <w:widowControl w:val="0"/>
-        <w:adjustRightInd w:val="0"/>
-        <w:snapToGrid w:val="0"/>
-        <w:spacing w:after="0" w:line="240" w:lineRule="auto"/>
+      <w:r>
         <w:rPr>
           <w:rFonts w:ascii="Arial" w:hAnsi="Arial" w:cs="Arial"/>
           <w:color w:val="4472C4" w:themeColor="accent5"/>
         </w:rPr>
-      </w:pPr>
-      <w:r>
-        <w:rPr>
-          <w:rFonts w:ascii="Arial" w:hAnsi="Arial" w:cs="Arial"/>
-          <w:color w:val="4472C4" w:themeColor="accent5"/>
-        </w:rPr>
-        <w:t xml:space="preserve">We also include a Python script to create figures 2-11 automatically (i.e., </w:t>
+        <w:t xml:space="preserve">We also include a Python script to create figures automatically (i.e., </w:t>
       </w:r>
       <w:r>
         <w:rPr>
@@ -3645,16 +3458,16 @@
         <w:tblLook w:val="04A0" w:firstRow="1" w:lastRow="0" w:firstColumn="1" w:lastColumn="0" w:noHBand="0" w:noVBand="1"/>
       </w:tblPr>
       <w:tblGrid>
-        <w:gridCol w:w="940"/>
-        <w:gridCol w:w="1980"/>
-        <w:gridCol w:w="2319"/>
-        <w:gridCol w:w="3169"/>
-        <w:gridCol w:w="947"/>
+        <w:gridCol w:w="1162"/>
+        <w:gridCol w:w="2127"/>
+        <w:gridCol w:w="2962"/>
+        <w:gridCol w:w="2215"/>
+        <w:gridCol w:w="889"/>
       </w:tblGrid>
       <w:tr>
         <w:tc>
           <w:tcPr>
-            <w:tcW w:w="1036" w:type="dxa"/>
+            <w:tcW w:w="1130" w:type="dxa"/>
             <w:vAlign w:val="center"/>
           </w:tcPr>
           <w:p>
@@ -3681,7 +3494,7 @@
         </w:tc>
         <w:tc>
           <w:tcPr>
-            <w:tcW w:w="1959" w:type="dxa"/>
+            <w:tcW w:w="2064" w:type="dxa"/>
             <w:vAlign w:val="center"/>
           </w:tcPr>
           <w:p>
@@ -3708,7 +3521,7 @@
         </w:tc>
         <w:tc>
           <w:tcPr>
-            <w:tcW w:w="2601" w:type="dxa"/>
+            <w:tcW w:w="1486" w:type="dxa"/>
             <w:vAlign w:val="center"/>
           </w:tcPr>
           <w:p>
@@ -3735,7 +3548,7 @@
         </w:tc>
         <w:tc>
           <w:tcPr>
-            <w:tcW w:w="2713" w:type="dxa"/>
+            <w:tcW w:w="3535" w:type="dxa"/>
             <w:vAlign w:val="center"/>
           </w:tcPr>
           <w:p>
@@ -3760,10 +3573,32 @@
               <w:t>Expected output</w:t>
             </w:r>
           </w:p>
+          <w:p>
+            <w:pPr>
+              <w:pStyle w:val="ListParagraph"/>
+              <w:widowControl w:val="0"/>
+              <w:adjustRightInd w:val="0"/>
+              <w:snapToGrid w:val="0"/>
+              <w:ind w:left="0"/>
+              <w:contextualSpacing w:val="0"/>
+              <w:jc w:val="center"/>
+              <w:rPr>
+                <w:rFonts w:ascii="Cambria" w:hAnsi="Cambria"/>
+                <w:b/>
+              </w:rPr>
+            </w:pPr>
+            <w:r>
+              <w:rPr>
+                <w:rFonts w:ascii="Cambria" w:hAnsi="Cambria"/>
+                <w:b/>
+              </w:rPr>
+              <w:t>(PNG format)</w:t>
+            </w:r>
+          </w:p>
         </w:tc>
         <w:tc>
           <w:tcPr>
-            <w:tcW w:w="1046" w:type="dxa"/>
+            <w:tcW w:w="1140" w:type="dxa"/>
           </w:tcPr>
           <w:p>
             <w:pPr>
@@ -3784,7 +3619,7 @@
                 <w:rFonts w:ascii="Cambria" w:hAnsi="Cambria"/>
                 <w:b/>
               </w:rPr>
-              <w:t>Run time at the above-specified computer conditions</w:t>
+              <w:t>Run time</w:t>
             </w:r>
           </w:p>
         </w:tc>
@@ -3792,7 +3627,7 @@
       <w:tr>
         <w:tc>
           <w:tcPr>
-            <w:tcW w:w="1036" w:type="dxa"/>
+            <w:tcW w:w="1130" w:type="dxa"/>
             <w:vAlign w:val="center"/>
           </w:tcPr>
           <w:p>
@@ -3811,13 +3646,13 @@
               <w:rPr>
                 <w:rFonts w:ascii="Cambria" w:hAnsi="Cambria"/>
               </w:rPr>
-              <w:t>Figure 1 in the paper</w:t>
+              <w:t>Figure 1</w:t>
             </w:r>
           </w:p>
         </w:tc>
         <w:tc>
           <w:tcPr>
-            <w:tcW w:w="1959" w:type="dxa"/>
+            <w:tcW w:w="2064" w:type="dxa"/>
             <w:vAlign w:val="center"/>
           </w:tcPr>
           <w:p>
@@ -3852,25 +3687,13 @@
               <w:rPr>
                 <w:rFonts w:ascii="Cambria" w:hAnsi="Cambria"/>
               </w:rPr>
-              <w:t>website</w:t>
-            </w:r>
-            <w:r>
-              <w:rPr>
-                <w:rFonts w:ascii="Cambria" w:hAnsi="Cambria"/>
-              </w:rPr>
-              <w:t>/app</w:t>
-            </w:r>
-            <w:r>
-              <w:rPr>
-                <w:rFonts w:ascii="Cambria" w:hAnsi="Cambria"/>
-              </w:rPr>
-              <w:t xml:space="preserve"> to generate the diagram</w:t>
+              <w:t>website/app to generate the diagram</w:t>
             </w:r>
           </w:p>
         </w:tc>
         <w:tc>
           <w:tcPr>
-            <w:tcW w:w="2601" w:type="dxa"/>
+            <w:tcW w:w="1486" w:type="dxa"/>
             <w:vAlign w:val="center"/>
           </w:tcPr>
           <w:p>
@@ -3913,7 +3736,7 @@
         </w:tc>
         <w:tc>
           <w:tcPr>
-            <w:tcW w:w="2713" w:type="dxa"/>
+            <w:tcW w:w="3535" w:type="dxa"/>
             <w:vAlign w:val="center"/>
           </w:tcPr>
           <w:p>
@@ -3938,7 +3761,7 @@
         </w:tc>
         <w:tc>
           <w:tcPr>
-            <w:tcW w:w="1046" w:type="dxa"/>
+            <w:tcW w:w="1140" w:type="dxa"/>
           </w:tcPr>
           <w:p>
             <w:pPr>
@@ -3964,7 +3787,7 @@
       <w:tr>
         <w:tc>
           <w:tcPr>
-            <w:tcW w:w="1036" w:type="dxa"/>
+            <w:tcW w:w="1130" w:type="dxa"/>
             <w:vAlign w:val="center"/>
           </w:tcPr>
           <w:p>
@@ -3983,13 +3806,19 @@
               <w:rPr>
                 <w:rFonts w:ascii="Cambria" w:hAnsi="Cambria"/>
               </w:rPr>
-              <w:t>Figure 2 in the paper</w:t>
+              <w:t xml:space="preserve">Figure </w:t>
+            </w:r>
+            <w:r>
+              <w:rPr>
+                <w:rFonts w:ascii="Cambria" w:hAnsi="Cambria"/>
+              </w:rPr>
+              <w:t>2</w:t>
             </w:r>
           </w:p>
         </w:tc>
         <w:tc>
           <w:tcPr>
-            <w:tcW w:w="1959" w:type="dxa"/>
+            <w:tcW w:w="2064" w:type="dxa"/>
             <w:vAlign w:val="center"/>
           </w:tcPr>
           <w:p>
@@ -4008,25 +3837,19 @@
               <w:rPr>
                 <w:rFonts w:ascii="Cambria" w:hAnsi="Cambria"/>
               </w:rPr>
-              <w:t xml:space="preserve">fig2_data.csv and </w:t>
-            </w:r>
-            <w:r>
-              <w:rPr>
-                <w:rFonts w:ascii="Cambria" w:hAnsi="Cambria"/>
-              </w:rPr>
-              <w:t>fig2</w:t>
-            </w:r>
-            <w:r>
-              <w:rPr>
-                <w:rFonts w:ascii="Cambria" w:hAnsi="Cambria"/>
-              </w:rPr>
-              <w:t>_pop.csv</w:t>
+              <w:t xml:space="preserve">fig4_data.csv and and </w:t>
+            </w:r>
+            <w:r>
+              <w:rPr>
+                <w:rFonts w:ascii="Cambria" w:hAnsi="Cambria"/>
+              </w:rPr>
+              <w:t>county_shapes.geojson</w:t>
             </w:r>
           </w:p>
         </w:tc>
         <w:tc>
           <w:tcPr>
-            <w:tcW w:w="2601" w:type="dxa"/>
+            <w:tcW w:w="1486" w:type="dxa"/>
             <w:vAlign w:val="center"/>
           </w:tcPr>
           <w:p>
@@ -4045,13 +3868,31 @@
               <w:rPr>
                 <w:rFonts w:ascii="Cambria" w:hAnsi="Cambria"/>
               </w:rPr>
-              <w:t>fig2_code.py</w:t>
+              <w:t>f</w:t>
+            </w:r>
+            <w:r>
+              <w:rPr>
+                <w:rFonts w:ascii="Cambria" w:hAnsi="Cambria"/>
+              </w:rPr>
+              <w:t>ig</w:t>
+            </w:r>
+            <w:r>
+              <w:rPr>
+                <w:rFonts w:ascii="Cambria" w:hAnsi="Cambria"/>
+              </w:rPr>
+              <w:t>2</w:t>
+            </w:r>
+            <w:r>
+              <w:rPr>
+                <w:rFonts w:ascii="Cambria" w:hAnsi="Cambria"/>
+              </w:rPr>
+              <w:t>_code.py</w:t>
             </w:r>
           </w:p>
         </w:tc>
         <w:tc>
           <w:tcPr>
-            <w:tcW w:w="2713" w:type="dxa"/>
+            <w:tcW w:w="3535" w:type="dxa"/>
             <w:vAlign w:val="center"/>
           </w:tcPr>
           <w:p>
@@ -4069,28 +3910,25 @@
             <w:r>
               <w:rPr>
                 <w:rFonts w:ascii="Cambria" w:hAnsi="Cambria"/>
-              </w:rPr>
-              <w:t xml:space="preserve">The figure 2 in the paper with </w:t>
-            </w:r>
-            <w:r>
-              <w:rPr>
-                <w:rFonts w:ascii="Cambria" w:hAnsi="Cambria"/>
-              </w:rPr>
-              <w:t xml:space="preserve">the name </w:t>
-            </w:r>
-            <w:r>
-              <w:rPr>
-                <w:rFonts w:ascii="Cambria" w:hAnsi="Cambria"/>
                 <w:i/>
                 <w:iCs/>
               </w:rPr>
-              <w:t>vaccination_rate_completeness.png</w:t>
+              <w:t>GVF_map</w:t>
+            </w:r>
+            <w:r>
+              <w:rPr>
+                <w:rFonts w:ascii="Cambria" w:hAnsi="Cambria"/>
+                <w:i/>
+                <w:iCs/>
+              </w:rPr>
+              <w:br/>
+              <w:t>_v2</w:t>
             </w:r>
           </w:p>
         </w:tc>
         <w:tc>
           <w:tcPr>
-            <w:tcW w:w="1046" w:type="dxa"/>
+            <w:tcW w:w="1140" w:type="dxa"/>
           </w:tcPr>
           <w:p>
             <w:pPr>
@@ -4108,13 +3946,7 @@
               <w:rPr>
                 <w:rFonts w:ascii="Cambria" w:hAnsi="Cambria"/>
               </w:rPr>
-              <w:t xml:space="preserve">~ </w:t>
-            </w:r>
-            <w:r>
-              <w:rPr>
-                <w:rFonts w:ascii="Cambria" w:hAnsi="Cambria"/>
-              </w:rPr>
-              <w:t>4 seconds</w:t>
+              <w:t>~ 11 second</w:t>
             </w:r>
           </w:p>
         </w:tc>
@@ -4122,7 +3954,7 @@
       <w:tr>
         <w:tc>
           <w:tcPr>
-            <w:tcW w:w="1036" w:type="dxa"/>
+            <w:tcW w:w="1130" w:type="dxa"/>
             <w:vAlign w:val="center"/>
           </w:tcPr>
           <w:p>
@@ -4141,13 +3973,19 @@
               <w:rPr>
                 <w:rFonts w:ascii="Cambria" w:hAnsi="Cambria"/>
               </w:rPr>
-              <w:t>Figure 3 in the paper</w:t>
+              <w:t xml:space="preserve">Figure </w:t>
+            </w:r>
+            <w:r>
+              <w:rPr>
+                <w:rFonts w:ascii="Cambria" w:hAnsi="Cambria"/>
+              </w:rPr>
+              <w:t>3</w:t>
             </w:r>
           </w:p>
         </w:tc>
         <w:tc>
           <w:tcPr>
-            <w:tcW w:w="1959" w:type="dxa"/>
+            <w:tcW w:w="2064" w:type="dxa"/>
             <w:vAlign w:val="center"/>
           </w:tcPr>
           <w:p>
@@ -4166,25 +4004,31 @@
               <w:rPr>
                 <w:rFonts w:ascii="Cambria" w:hAnsi="Cambria"/>
               </w:rPr>
-              <w:t>fig3_</w:t>
-            </w:r>
-            <w:r>
-              <w:rPr>
-                <w:rFonts w:ascii="Cambria" w:hAnsi="Cambria"/>
-              </w:rPr>
-              <w:t>data</w:t>
-            </w:r>
-            <w:r>
-              <w:rPr>
-                <w:rFonts w:ascii="Cambria" w:hAnsi="Cambria"/>
-              </w:rPr>
-              <w:t>.csv</w:t>
+              <w:t>f</w:t>
+            </w:r>
+            <w:r>
+              <w:rPr>
+                <w:rFonts w:ascii="Cambria" w:hAnsi="Cambria"/>
+              </w:rPr>
+              <w:t>ig</w:t>
+            </w:r>
+            <w:r>
+              <w:rPr>
+                <w:rFonts w:ascii="Cambria" w:hAnsi="Cambria"/>
+              </w:rPr>
+              <w:t>3</w:t>
+            </w:r>
+            <w:r>
+              <w:rPr>
+                <w:rFonts w:ascii="Cambria" w:hAnsi="Cambria"/>
+              </w:rPr>
+              <w:t>_data.csv</w:t>
             </w:r>
           </w:p>
         </w:tc>
         <w:tc>
           <w:tcPr>
-            <w:tcW w:w="2601" w:type="dxa"/>
+            <w:tcW w:w="1486" w:type="dxa"/>
             <w:vAlign w:val="center"/>
           </w:tcPr>
           <w:p>
@@ -4203,13 +4047,31 @@
               <w:rPr>
                 <w:rFonts w:ascii="Cambria" w:hAnsi="Cambria"/>
               </w:rPr>
-              <w:t>fig3_code.py</w:t>
+              <w:t>f</w:t>
+            </w:r>
+            <w:r>
+              <w:rPr>
+                <w:rFonts w:ascii="Cambria" w:hAnsi="Cambria"/>
+              </w:rPr>
+              <w:t>ig</w:t>
+            </w:r>
+            <w:r>
+              <w:rPr>
+                <w:rFonts w:ascii="Cambria" w:hAnsi="Cambria"/>
+              </w:rPr>
+              <w:t>3</w:t>
+            </w:r>
+            <w:r>
+              <w:rPr>
+                <w:rFonts w:ascii="Cambria" w:hAnsi="Cambria"/>
+              </w:rPr>
+              <w:t>_code.py</w:t>
             </w:r>
           </w:p>
         </w:tc>
         <w:tc>
           <w:tcPr>
-            <w:tcW w:w="2713" w:type="dxa"/>
+            <w:tcW w:w="3535" w:type="dxa"/>
             <w:vAlign w:val="center"/>
           </w:tcPr>
           <w:p>
@@ -4222,35 +4084,31 @@
               <w:contextualSpacing w:val="0"/>
               <w:rPr>
                 <w:rFonts w:ascii="Cambria" w:hAnsi="Cambria"/>
-              </w:rPr>
-            </w:pPr>
-            <w:r>
-              <w:rPr>
-                <w:rFonts w:ascii="Cambria" w:hAnsi="Cambria"/>
-              </w:rPr>
-              <w:t xml:space="preserve">Output figure 3 as </w:t>
-            </w:r>
-            <w:r>
-              <w:rPr>
-                <w:rFonts w:ascii="Cambria" w:hAnsi="Cambria"/>
                 <w:i/>
                 <w:iCs/>
               </w:rPr>
-              <w:t>corr_heatmap</w:t>
-            </w:r>
+            </w:pPr>
             <w:r>
               <w:rPr>
                 <w:rFonts w:ascii="Cambria" w:hAnsi="Cambria"/>
                 <w:i/>
                 <w:iCs/>
               </w:rPr>
-              <w:t>.png</w:t>
+              <w:t>hesitant_state</w:t>
+            </w:r>
+            <w:r>
+              <w:rPr>
+                <w:rFonts w:ascii="Cambria" w:hAnsi="Cambria"/>
+                <w:i/>
+                <w:iCs/>
+              </w:rPr>
+              <w:t>_v2</w:t>
             </w:r>
           </w:p>
         </w:tc>
         <w:tc>
           <w:tcPr>
-            <w:tcW w:w="1046" w:type="dxa"/>
+            <w:tcW w:w="1140" w:type="dxa"/>
           </w:tcPr>
           <w:p>
             <w:pPr>
@@ -4274,13 +4132,13 @@
               <w:rPr>
                 <w:rFonts w:ascii="Cambria" w:hAnsi="Cambria"/>
               </w:rPr>
-              <w:t>1</w:t>
-            </w:r>
-            <w:r>
-              <w:rPr>
-                <w:rFonts w:ascii="Cambria" w:hAnsi="Cambria"/>
-              </w:rPr>
-              <w:t xml:space="preserve"> second</w:t>
+              <w:t xml:space="preserve">2 </w:t>
+            </w:r>
+            <w:r>
+              <w:rPr>
+                <w:rFonts w:ascii="Cambria" w:hAnsi="Cambria"/>
+              </w:rPr>
+              <w:t>seconds</w:t>
             </w:r>
           </w:p>
         </w:tc>
@@ -4288,7 +4146,7 @@
       <w:tr>
         <w:tc>
           <w:tcPr>
-            <w:tcW w:w="1036" w:type="dxa"/>
+            <w:tcW w:w="1130" w:type="dxa"/>
             <w:vAlign w:val="center"/>
           </w:tcPr>
           <w:p>
@@ -4307,13 +4165,19 @@
               <w:rPr>
                 <w:rFonts w:ascii="Cambria" w:hAnsi="Cambria"/>
               </w:rPr>
-              <w:t>Figure 4 in the paper</w:t>
+              <w:t xml:space="preserve">Figure </w:t>
+            </w:r>
+            <w:r>
+              <w:rPr>
+                <w:rFonts w:ascii="Cambria" w:hAnsi="Cambria"/>
+              </w:rPr>
+              <w:t>4</w:t>
             </w:r>
           </w:p>
         </w:tc>
         <w:tc>
           <w:tcPr>
-            <w:tcW w:w="1959" w:type="dxa"/>
+            <w:tcW w:w="2064" w:type="dxa"/>
             <w:vAlign w:val="center"/>
           </w:tcPr>
           <w:p>
@@ -4332,47 +4196,31 @@
               <w:rPr>
                 <w:rFonts w:ascii="Cambria" w:hAnsi="Cambria"/>
               </w:rPr>
-              <w:t>fig4_data.csv</w:t>
-            </w:r>
-            <w:r>
-              <w:rPr>
-                <w:rFonts w:ascii="Cambria" w:hAnsi="Cambria"/>
-              </w:rPr>
-              <w:t xml:space="preserve"> and </w:t>
-            </w:r>
-            <w:proofErr w:type="spellStart"/>
-            <w:r>
-              <w:rPr>
-                <w:rFonts w:ascii="Cambria" w:hAnsi="Cambria"/>
-              </w:rPr>
-              <w:t>and</w:t>
-            </w:r>
-            <w:proofErr w:type="spellEnd"/>
-            <w:r>
-              <w:rPr>
-                <w:rFonts w:ascii="Cambria" w:hAnsi="Cambria"/>
-              </w:rPr>
-              <w:t xml:space="preserve"> </w:t>
-            </w:r>
-            <w:r>
-              <w:rPr>
-                <w:rFonts w:ascii="Cambria" w:hAnsi="Cambria"/>
-              </w:rPr>
-              <w:t>fig4_county_</w:t>
-            </w:r>
-            <w:proofErr w:type="gramStart"/>
-            <w:r>
-              <w:rPr>
-                <w:rFonts w:ascii="Cambria" w:hAnsi="Cambria"/>
-              </w:rPr>
-              <w:t>shapes.geojson</w:t>
-            </w:r>
-            <w:proofErr w:type="gramEnd"/>
+              <w:t>f</w:t>
+            </w:r>
+            <w:r>
+              <w:rPr>
+                <w:rFonts w:ascii="Cambria" w:hAnsi="Cambria"/>
+              </w:rPr>
+              <w:t>ig</w:t>
+            </w:r>
+            <w:r>
+              <w:rPr>
+                <w:rFonts w:ascii="Cambria" w:hAnsi="Cambria"/>
+              </w:rPr>
+              <w:t>4</w:t>
+            </w:r>
+            <w:r>
+              <w:rPr>
+                <w:rFonts w:ascii="Cambria" w:hAnsi="Cambria"/>
+              </w:rPr>
+              <w:t>_data.csv</w:t>
+            </w:r>
           </w:p>
         </w:tc>
         <w:tc>
           <w:tcPr>
-            <w:tcW w:w="2601" w:type="dxa"/>
+            <w:tcW w:w="1486" w:type="dxa"/>
             <w:vAlign w:val="center"/>
           </w:tcPr>
           <w:p>
@@ -4391,13 +4239,31 @@
               <w:rPr>
                 <w:rFonts w:ascii="Cambria" w:hAnsi="Cambria"/>
               </w:rPr>
-              <w:t>fig4_code.py</w:t>
+              <w:t>f</w:t>
+            </w:r>
+            <w:r>
+              <w:rPr>
+                <w:rFonts w:ascii="Cambria" w:hAnsi="Cambria"/>
+              </w:rPr>
+              <w:t>ig</w:t>
+            </w:r>
+            <w:r>
+              <w:rPr>
+                <w:rFonts w:ascii="Cambria" w:hAnsi="Cambria"/>
+              </w:rPr>
+              <w:t>4</w:t>
+            </w:r>
+            <w:r>
+              <w:rPr>
+                <w:rFonts w:ascii="Cambria" w:hAnsi="Cambria"/>
+              </w:rPr>
+              <w:t>_code.py</w:t>
             </w:r>
           </w:p>
         </w:tc>
         <w:tc>
           <w:tcPr>
-            <w:tcW w:w="2713" w:type="dxa"/>
+            <w:tcW w:w="3535" w:type="dxa"/>
             <w:vAlign w:val="center"/>
           </w:tcPr>
           <w:p>
@@ -4410,35 +4276,23 @@
               <w:contextualSpacing w:val="0"/>
               <w:rPr>
                 <w:rFonts w:ascii="Cambria" w:hAnsi="Cambria"/>
-              </w:rPr>
-            </w:pPr>
-            <w:r>
-              <w:rPr>
-                <w:rFonts w:ascii="Cambria" w:hAnsi="Cambria"/>
-              </w:rPr>
-              <w:t xml:space="preserve">Output figure 4 as </w:t>
-            </w:r>
-            <w:r>
-              <w:rPr>
-                <w:rFonts w:ascii="Cambria" w:hAnsi="Cambria"/>
                 <w:i/>
                 <w:iCs/>
               </w:rPr>
-              <w:t>GVF_map</w:t>
-            </w:r>
+            </w:pPr>
             <w:r>
               <w:rPr>
                 <w:rFonts w:ascii="Cambria" w:hAnsi="Cambria"/>
                 <w:i/>
                 <w:iCs/>
               </w:rPr>
-              <w:t>.png</w:t>
+              <w:t>aspe_delphi_vhb</w:t>
             </w:r>
           </w:p>
         </w:tc>
         <w:tc>
           <w:tcPr>
-            <w:tcW w:w="1046" w:type="dxa"/>
+            <w:tcW w:w="1140" w:type="dxa"/>
           </w:tcPr>
           <w:p>
             <w:pPr>
@@ -4456,19 +4310,7 @@
               <w:rPr>
                 <w:rFonts w:ascii="Cambria" w:hAnsi="Cambria"/>
               </w:rPr>
-              <w:t>~ 1</w:t>
-            </w:r>
-            <w:r>
-              <w:rPr>
-                <w:rFonts w:ascii="Cambria" w:hAnsi="Cambria"/>
-              </w:rPr>
-              <w:t xml:space="preserve">1 </w:t>
-            </w:r>
-            <w:r>
-              <w:rPr>
-                <w:rFonts w:ascii="Cambria" w:hAnsi="Cambria"/>
-              </w:rPr>
-              <w:t>second</w:t>
+              <w:t>~ 3 second</w:t>
             </w:r>
           </w:p>
         </w:tc>
@@ -4476,7 +4318,7 @@
       <w:tr>
         <w:tc>
           <w:tcPr>
-            <w:tcW w:w="1036" w:type="dxa"/>
+            <w:tcW w:w="1130" w:type="dxa"/>
             <w:vAlign w:val="center"/>
           </w:tcPr>
           <w:p>
@@ -4495,13 +4337,19 @@
               <w:rPr>
                 <w:rFonts w:ascii="Cambria" w:hAnsi="Cambria"/>
               </w:rPr>
-              <w:t>Figure 5 in the paper</w:t>
+              <w:t xml:space="preserve">Figure </w:t>
+            </w:r>
+            <w:r>
+              <w:rPr>
+                <w:rFonts w:ascii="Cambria" w:hAnsi="Cambria"/>
+              </w:rPr>
+              <w:t>5</w:t>
             </w:r>
           </w:p>
         </w:tc>
         <w:tc>
           <w:tcPr>
-            <w:tcW w:w="1959" w:type="dxa"/>
+            <w:tcW w:w="2064" w:type="dxa"/>
             <w:vAlign w:val="center"/>
           </w:tcPr>
           <w:p>
@@ -4520,13 +4368,43 @@
               <w:rPr>
                 <w:rFonts w:ascii="Cambria" w:hAnsi="Cambria"/>
               </w:rPr>
-              <w:t>fig5_data.csv</w:t>
+              <w:t>f</w:t>
+            </w:r>
+            <w:r>
+              <w:rPr>
+                <w:rFonts w:ascii="Cambria" w:hAnsi="Cambria"/>
+              </w:rPr>
+              <w:t>ig</w:t>
+            </w:r>
+            <w:r>
+              <w:rPr>
+                <w:rFonts w:ascii="Cambria" w:hAnsi="Cambria"/>
+              </w:rPr>
+              <w:t>5</w:t>
+            </w:r>
+            <w:r>
+              <w:rPr>
+                <w:rFonts w:ascii="Cambria" w:hAnsi="Cambria"/>
+              </w:rPr>
+              <w:t>_data_permut.csv and fig</w:t>
+            </w:r>
+            <w:r>
+              <w:rPr>
+                <w:rFonts w:ascii="Cambria" w:hAnsi="Cambria"/>
+              </w:rPr>
+              <w:t>5</w:t>
+            </w:r>
+            <w:r>
+              <w:rPr>
+                <w:rFonts w:ascii="Cambria" w:hAnsi="Cambria"/>
+              </w:rPr>
+              <w:t>_data_shap.csv</w:t>
             </w:r>
           </w:p>
         </w:tc>
         <w:tc>
           <w:tcPr>
-            <w:tcW w:w="2601" w:type="dxa"/>
+            <w:tcW w:w="1486" w:type="dxa"/>
             <w:vAlign w:val="center"/>
           </w:tcPr>
           <w:p>
@@ -4545,13 +4423,31 @@
               <w:rPr>
                 <w:rFonts w:ascii="Cambria" w:hAnsi="Cambria"/>
               </w:rPr>
-              <w:t>fig5_code.py</w:t>
+              <w:t>F</w:t>
+            </w:r>
+            <w:r>
+              <w:rPr>
+                <w:rFonts w:ascii="Cambria" w:hAnsi="Cambria"/>
+              </w:rPr>
+              <w:t>ig</w:t>
+            </w:r>
+            <w:r>
+              <w:rPr>
+                <w:rFonts w:ascii="Cambria" w:hAnsi="Cambria"/>
+              </w:rPr>
+              <w:t>5</w:t>
+            </w:r>
+            <w:r>
+              <w:rPr>
+                <w:rFonts w:ascii="Cambria" w:hAnsi="Cambria"/>
+              </w:rPr>
+              <w:t>_code.py</w:t>
             </w:r>
           </w:p>
         </w:tc>
         <w:tc>
           <w:tcPr>
-            <w:tcW w:w="2713" w:type="dxa"/>
+            <w:tcW w:w="3535" w:type="dxa"/>
             <w:vAlign w:val="center"/>
           </w:tcPr>
           <w:p>
@@ -4564,35 +4460,23 @@
               <w:contextualSpacing w:val="0"/>
               <w:rPr>
                 <w:rFonts w:ascii="Cambria" w:hAnsi="Cambria"/>
-              </w:rPr>
-            </w:pPr>
-            <w:r>
-              <w:rPr>
-                <w:rFonts w:ascii="Cambria" w:hAnsi="Cambria"/>
-              </w:rPr>
-              <w:t xml:space="preserve">Output figure 5 as </w:t>
-            </w:r>
-            <w:r>
-              <w:rPr>
-                <w:rFonts w:ascii="Cambria" w:hAnsi="Cambria"/>
                 <w:i/>
                 <w:iCs/>
               </w:rPr>
-              <w:t>hesitant_state</w:t>
-            </w:r>
+            </w:pPr>
             <w:r>
               <w:rPr>
                 <w:rFonts w:ascii="Cambria" w:hAnsi="Cambria"/>
                 <w:i/>
                 <w:iCs/>
               </w:rPr>
-              <w:t>.png</w:t>
+              <w:t>feature_importance</w:t>
             </w:r>
           </w:p>
         </w:tc>
         <w:tc>
           <w:tcPr>
-            <w:tcW w:w="1046" w:type="dxa"/>
+            <w:tcW w:w="1140" w:type="dxa"/>
           </w:tcPr>
           <w:p>
             <w:pPr>
@@ -4610,19 +4494,7 @@
               <w:rPr>
                 <w:rFonts w:ascii="Cambria" w:hAnsi="Cambria"/>
               </w:rPr>
-              <w:t xml:space="preserve">~ </w:t>
-            </w:r>
-            <w:r>
-              <w:rPr>
-                <w:rFonts w:ascii="Cambria" w:hAnsi="Cambria"/>
-              </w:rPr>
-              <w:t xml:space="preserve">1 </w:t>
-            </w:r>
-            <w:r>
-              <w:rPr>
-                <w:rFonts w:ascii="Cambria" w:hAnsi="Cambria"/>
-              </w:rPr>
-              <w:t>seconds</w:t>
+              <w:t>~ 1 seconds</w:t>
             </w:r>
           </w:p>
         </w:tc>
@@ -4630,7 +4502,7 @@
       <w:tr>
         <w:tc>
           <w:tcPr>
-            <w:tcW w:w="1036" w:type="dxa"/>
+            <w:tcW w:w="1130" w:type="dxa"/>
             <w:vAlign w:val="center"/>
           </w:tcPr>
           <w:p>
@@ -4649,13 +4521,19 @@
               <w:rPr>
                 <w:rFonts w:ascii="Cambria" w:hAnsi="Cambria"/>
               </w:rPr>
-              <w:t>Figure 6 in the paper</w:t>
+              <w:t xml:space="preserve">Figure </w:t>
+            </w:r>
+            <w:r>
+              <w:rPr>
+                <w:rFonts w:ascii="Cambria" w:hAnsi="Cambria"/>
+              </w:rPr>
+              <w:t>6</w:t>
             </w:r>
           </w:p>
         </w:tc>
         <w:tc>
           <w:tcPr>
-            <w:tcW w:w="1959" w:type="dxa"/>
+            <w:tcW w:w="2064" w:type="dxa"/>
             <w:vAlign w:val="center"/>
           </w:tcPr>
           <w:p>
@@ -4674,13 +4552,31 @@
               <w:rPr>
                 <w:rFonts w:ascii="Cambria" w:hAnsi="Cambria"/>
               </w:rPr>
-              <w:t>fig6_data.csv</w:t>
+              <w:t>f</w:t>
+            </w:r>
+            <w:r>
+              <w:rPr>
+                <w:rFonts w:ascii="Cambria" w:hAnsi="Cambria"/>
+              </w:rPr>
+              <w:t>ig</w:t>
+            </w:r>
+            <w:r>
+              <w:rPr>
+                <w:rFonts w:ascii="Cambria" w:hAnsi="Cambria"/>
+              </w:rPr>
+              <w:t>6</w:t>
+            </w:r>
+            <w:r>
+              <w:rPr>
+                <w:rFonts w:ascii="Cambria" w:hAnsi="Cambria"/>
+              </w:rPr>
+              <w:t>_data.csv</w:t>
             </w:r>
           </w:p>
         </w:tc>
         <w:tc>
           <w:tcPr>
-            <w:tcW w:w="2601" w:type="dxa"/>
+            <w:tcW w:w="1486" w:type="dxa"/>
             <w:vAlign w:val="center"/>
           </w:tcPr>
           <w:p>
@@ -4705,13 +4601,25 @@
               <w:rPr>
                 <w:rFonts w:ascii="Cambria" w:hAnsi="Cambria"/>
               </w:rPr>
-              <w:t>ig6_code.py</w:t>
+              <w:t>ig</w:t>
+            </w:r>
+            <w:r>
+              <w:rPr>
+                <w:rFonts w:ascii="Cambria" w:hAnsi="Cambria"/>
+              </w:rPr>
+              <w:t>6</w:t>
+            </w:r>
+            <w:r>
+              <w:rPr>
+                <w:rFonts w:ascii="Cambria" w:hAnsi="Cambria"/>
+              </w:rPr>
+              <w:t>_code.py</w:t>
             </w:r>
           </w:p>
         </w:tc>
         <w:tc>
           <w:tcPr>
-            <w:tcW w:w="2713" w:type="dxa"/>
+            <w:tcW w:w="3535" w:type="dxa"/>
             <w:vAlign w:val="center"/>
           </w:tcPr>
           <w:p>
@@ -4724,35 +4632,23 @@
               <w:contextualSpacing w:val="0"/>
               <w:rPr>
                 <w:rFonts w:ascii="Cambria" w:hAnsi="Cambria"/>
-              </w:rPr>
-            </w:pPr>
-            <w:r>
-              <w:rPr>
-                <w:rFonts w:ascii="Cambria" w:hAnsi="Cambria"/>
-              </w:rPr>
-              <w:t xml:space="preserve">Output figure 6 as </w:t>
-            </w:r>
-            <w:r>
-              <w:rPr>
-                <w:rFonts w:ascii="Cambria" w:hAnsi="Cambria"/>
                 <w:i/>
                 <w:iCs/>
               </w:rPr>
-              <w:t>aspe_delphi_vhb</w:t>
-            </w:r>
+            </w:pPr>
             <w:r>
               <w:rPr>
                 <w:rFonts w:ascii="Cambria" w:hAnsi="Cambria"/>
                 <w:i/>
                 <w:iCs/>
               </w:rPr>
-              <w:t>.png</w:t>
+              <w:t>ranking_political_search</w:t>
             </w:r>
           </w:p>
         </w:tc>
         <w:tc>
           <w:tcPr>
-            <w:tcW w:w="1046" w:type="dxa"/>
+            <w:tcW w:w="1140" w:type="dxa"/>
           </w:tcPr>
           <w:p>
             <w:pPr>
@@ -4770,19 +4666,7 @@
               <w:rPr>
                 <w:rFonts w:ascii="Cambria" w:hAnsi="Cambria"/>
               </w:rPr>
-              <w:t xml:space="preserve">~ </w:t>
-            </w:r>
-            <w:r>
-              <w:rPr>
-                <w:rFonts w:ascii="Cambria" w:hAnsi="Cambria"/>
-              </w:rPr>
-              <w:t xml:space="preserve">3 </w:t>
-            </w:r>
-            <w:r>
-              <w:rPr>
-                <w:rFonts w:ascii="Cambria" w:hAnsi="Cambria"/>
-              </w:rPr>
-              <w:t>second</w:t>
+              <w:t>~ 1 second</w:t>
             </w:r>
           </w:p>
         </w:tc>
@@ -4790,7 +4674,7 @@
       <w:tr>
         <w:tc>
           <w:tcPr>
-            <w:tcW w:w="1036" w:type="dxa"/>
+            <w:tcW w:w="1130" w:type="dxa"/>
             <w:vAlign w:val="center"/>
           </w:tcPr>
           <w:p>
@@ -4809,13 +4693,19 @@
               <w:rPr>
                 <w:rFonts w:ascii="Cambria" w:hAnsi="Cambria"/>
               </w:rPr>
-              <w:t>Figure 7 in the paper</w:t>
+              <w:t xml:space="preserve">Figure </w:t>
+            </w:r>
+            <w:r>
+              <w:rPr>
+                <w:rFonts w:ascii="Cambria" w:hAnsi="Cambria"/>
+              </w:rPr>
+              <w:t>7</w:t>
             </w:r>
           </w:p>
         </w:tc>
         <w:tc>
           <w:tcPr>
-            <w:tcW w:w="1959" w:type="dxa"/>
+            <w:tcW w:w="2064" w:type="dxa"/>
             <w:vAlign w:val="center"/>
           </w:tcPr>
           <w:p>
@@ -4834,13 +4724,31 @@
               <w:rPr>
                 <w:rFonts w:ascii="Cambria" w:hAnsi="Cambria"/>
               </w:rPr>
-              <w:t>fig7_data_permut.csv and fig7_data_shap.csv</w:t>
+              <w:t>f</w:t>
+            </w:r>
+            <w:r>
+              <w:rPr>
+                <w:rFonts w:ascii="Cambria" w:hAnsi="Cambria"/>
+              </w:rPr>
+              <w:t>ig</w:t>
+            </w:r>
+            <w:r>
+              <w:rPr>
+                <w:rFonts w:ascii="Cambria" w:hAnsi="Cambria"/>
+              </w:rPr>
+              <w:t>7</w:t>
+            </w:r>
+            <w:r>
+              <w:rPr>
+                <w:rFonts w:ascii="Cambria" w:hAnsi="Cambria"/>
+              </w:rPr>
+              <w:t>_data.csv</w:t>
             </w:r>
           </w:p>
         </w:tc>
         <w:tc>
           <w:tcPr>
-            <w:tcW w:w="2601" w:type="dxa"/>
+            <w:tcW w:w="1486" w:type="dxa"/>
             <w:vAlign w:val="center"/>
           </w:tcPr>
           <w:p>
@@ -4859,13 +4767,31 @@
               <w:rPr>
                 <w:rFonts w:ascii="Cambria" w:hAnsi="Cambria"/>
               </w:rPr>
-              <w:t>fig7_code.py</w:t>
+              <w:t>f</w:t>
+            </w:r>
+            <w:r>
+              <w:rPr>
+                <w:rFonts w:ascii="Cambria" w:hAnsi="Cambria"/>
+              </w:rPr>
+              <w:t>ig</w:t>
+            </w:r>
+            <w:r>
+              <w:rPr>
+                <w:rFonts w:ascii="Cambria" w:hAnsi="Cambria"/>
+              </w:rPr>
+              <w:t>7</w:t>
+            </w:r>
+            <w:r>
+              <w:rPr>
+                <w:rFonts w:ascii="Cambria" w:hAnsi="Cambria"/>
+              </w:rPr>
+              <w:t>_code.py</w:t>
             </w:r>
           </w:p>
         </w:tc>
         <w:tc>
           <w:tcPr>
-            <w:tcW w:w="2713" w:type="dxa"/>
+            <w:tcW w:w="3535" w:type="dxa"/>
             <w:vAlign w:val="center"/>
           </w:tcPr>
           <w:p>
@@ -4878,35 +4804,31 @@
               <w:contextualSpacing w:val="0"/>
               <w:rPr>
                 <w:rFonts w:ascii="Cambria" w:hAnsi="Cambria"/>
-              </w:rPr>
-            </w:pPr>
-            <w:r>
-              <w:rPr>
-                <w:rFonts w:ascii="Cambria" w:hAnsi="Cambria"/>
-              </w:rPr>
-              <w:t xml:space="preserve">Output figure 7 as </w:t>
-            </w:r>
-            <w:r>
-              <w:rPr>
-                <w:rFonts w:ascii="Cambria" w:hAnsi="Cambria"/>
                 <w:i/>
                 <w:iCs/>
               </w:rPr>
-              <w:t>feature_importance</w:t>
-            </w:r>
+            </w:pPr>
             <w:r>
               <w:rPr>
                 <w:rFonts w:ascii="Cambria" w:hAnsi="Cambria"/>
                 <w:i/>
                 <w:iCs/>
               </w:rPr>
-              <w:t>.png</w:t>
+              <w:t>search_insights</w:t>
+            </w:r>
+            <w:r>
+              <w:rPr>
+                <w:rFonts w:ascii="Cambria" w:hAnsi="Cambria"/>
+                <w:i/>
+                <w:iCs/>
+              </w:rPr>
+              <w:t>_v2</w:t>
             </w:r>
           </w:p>
         </w:tc>
         <w:tc>
           <w:tcPr>
-            <w:tcW w:w="1046" w:type="dxa"/>
+            <w:tcW w:w="1140" w:type="dxa"/>
           </w:tcPr>
           <w:p>
             <w:pPr>
@@ -4924,19 +4846,7 @@
               <w:rPr>
                 <w:rFonts w:ascii="Cambria" w:hAnsi="Cambria"/>
               </w:rPr>
-              <w:t xml:space="preserve">~ </w:t>
-            </w:r>
-            <w:r>
-              <w:rPr>
-                <w:rFonts w:ascii="Cambria" w:hAnsi="Cambria"/>
-              </w:rPr>
-              <w:t>1</w:t>
-            </w:r>
-            <w:r>
-              <w:rPr>
-                <w:rFonts w:ascii="Cambria" w:hAnsi="Cambria"/>
-              </w:rPr>
-              <w:t xml:space="preserve"> seconds</w:t>
+              <w:t>~ 1 seconds</w:t>
             </w:r>
           </w:p>
         </w:tc>
@@ -4944,7 +4854,7 @@
       <w:tr>
         <w:tc>
           <w:tcPr>
-            <w:tcW w:w="1036" w:type="dxa"/>
+            <w:tcW w:w="1130" w:type="dxa"/>
             <w:vAlign w:val="center"/>
           </w:tcPr>
           <w:p>
@@ -4963,13 +4873,19 @@
               <w:rPr>
                 <w:rFonts w:ascii="Cambria" w:hAnsi="Cambria"/>
               </w:rPr>
-              <w:t>Figure 8 in the paper</w:t>
+              <w:t xml:space="preserve">Figure </w:t>
+            </w:r>
+            <w:r>
+              <w:rPr>
+                <w:rFonts w:ascii="Cambria" w:hAnsi="Cambria"/>
+              </w:rPr>
+              <w:t>8</w:t>
             </w:r>
           </w:p>
         </w:tc>
         <w:tc>
           <w:tcPr>
-            <w:tcW w:w="1959" w:type="dxa"/>
+            <w:tcW w:w="2064" w:type="dxa"/>
             <w:vAlign w:val="center"/>
           </w:tcPr>
           <w:p>
@@ -4988,13 +4904,43 @@
               <w:rPr>
                 <w:rFonts w:ascii="Cambria" w:hAnsi="Cambria"/>
               </w:rPr>
-              <w:t>fig8_data.csv</w:t>
+              <w:t>f</w:t>
+            </w:r>
+            <w:r>
+              <w:rPr>
+                <w:rFonts w:ascii="Cambria" w:hAnsi="Cambria"/>
+              </w:rPr>
+              <w:t>ig</w:t>
+            </w:r>
+            <w:r>
+              <w:rPr>
+                <w:rFonts w:ascii="Cambria" w:hAnsi="Cambria"/>
+              </w:rPr>
+              <w:t>8</w:t>
+            </w:r>
+            <w:r>
+              <w:rPr>
+                <w:rFonts w:ascii="Cambria" w:hAnsi="Cambria"/>
+              </w:rPr>
+              <w:t>_data1.csv and fig</w:t>
+            </w:r>
+            <w:r>
+              <w:rPr>
+                <w:rFonts w:ascii="Cambria" w:hAnsi="Cambria"/>
+              </w:rPr>
+              <w:t>8</w:t>
+            </w:r>
+            <w:r>
+              <w:rPr>
+                <w:rFonts w:ascii="Cambria" w:hAnsi="Cambria"/>
+              </w:rPr>
+              <w:t>_data2.csv</w:t>
             </w:r>
           </w:p>
         </w:tc>
         <w:tc>
           <w:tcPr>
-            <w:tcW w:w="2601" w:type="dxa"/>
+            <w:tcW w:w="1486" w:type="dxa"/>
             <w:vAlign w:val="center"/>
           </w:tcPr>
           <w:p>
@@ -5013,13 +4959,31 @@
               <w:rPr>
                 <w:rFonts w:ascii="Cambria" w:hAnsi="Cambria"/>
               </w:rPr>
-              <w:t>fig8_code.py</w:t>
+              <w:t>f</w:t>
+            </w:r>
+            <w:r>
+              <w:rPr>
+                <w:rFonts w:ascii="Cambria" w:hAnsi="Cambria"/>
+              </w:rPr>
+              <w:t>ig</w:t>
+            </w:r>
+            <w:r>
+              <w:rPr>
+                <w:rFonts w:ascii="Cambria" w:hAnsi="Cambria"/>
+              </w:rPr>
+              <w:t>8</w:t>
+            </w:r>
+            <w:r>
+              <w:rPr>
+                <w:rFonts w:ascii="Cambria" w:hAnsi="Cambria"/>
+              </w:rPr>
+              <w:t>_code.py</w:t>
             </w:r>
           </w:p>
         </w:tc>
         <w:tc>
           <w:tcPr>
-            <w:tcW w:w="2713" w:type="dxa"/>
+            <w:tcW w:w="3535" w:type="dxa"/>
             <w:vAlign w:val="center"/>
           </w:tcPr>
           <w:p>
@@ -5032,35 +4996,23 @@
               <w:contextualSpacing w:val="0"/>
               <w:rPr>
                 <w:rFonts w:ascii="Cambria" w:hAnsi="Cambria"/>
-              </w:rPr>
-            </w:pPr>
-            <w:r>
-              <w:rPr>
-                <w:rFonts w:ascii="Cambria" w:hAnsi="Cambria"/>
-              </w:rPr>
-              <w:t xml:space="preserve">Output figure 8 as </w:t>
-            </w:r>
-            <w:r>
-              <w:rPr>
-                <w:rFonts w:ascii="Cambria" w:hAnsi="Cambria"/>
                 <w:i/>
                 <w:iCs/>
               </w:rPr>
-              <w:t>ranking_political_search</w:t>
-            </w:r>
+            </w:pPr>
             <w:r>
               <w:rPr>
                 <w:rFonts w:ascii="Cambria" w:hAnsi="Cambria"/>
                 <w:i/>
                 <w:iCs/>
               </w:rPr>
-              <w:t>.png</w:t>
+              <w:t>shap_values_all_clusters</w:t>
             </w:r>
           </w:p>
         </w:tc>
         <w:tc>
           <w:tcPr>
-            <w:tcW w:w="1046" w:type="dxa"/>
+            <w:tcW w:w="1140" w:type="dxa"/>
           </w:tcPr>
           <w:p>
             <w:pPr>
@@ -5078,7 +5030,7 @@
               <w:rPr>
                 <w:rFonts w:ascii="Cambria" w:hAnsi="Cambria"/>
               </w:rPr>
-              <w:t>~ 1 second</w:t>
+              <w:t>~ 4 second</w:t>
             </w:r>
           </w:p>
         </w:tc>
@@ -5086,7 +5038,7 @@
       <w:tr>
         <w:tc>
           <w:tcPr>
-            <w:tcW w:w="1036" w:type="dxa"/>
+            <w:tcW w:w="1130" w:type="dxa"/>
             <w:vAlign w:val="center"/>
           </w:tcPr>
           <w:p>
@@ -5105,13 +5057,19 @@
               <w:rPr>
                 <w:rFonts w:ascii="Cambria" w:hAnsi="Cambria"/>
               </w:rPr>
-              <w:t>Figure 9 in the paper</w:t>
+              <w:t xml:space="preserve">Figure </w:t>
+            </w:r>
+            <w:r>
+              <w:rPr>
+                <w:rFonts w:ascii="Cambria" w:hAnsi="Cambria"/>
+              </w:rPr>
+              <w:t>9</w:t>
             </w:r>
           </w:p>
         </w:tc>
         <w:tc>
           <w:tcPr>
-            <w:tcW w:w="1959" w:type="dxa"/>
+            <w:tcW w:w="2064" w:type="dxa"/>
             <w:vAlign w:val="center"/>
           </w:tcPr>
           <w:p>
@@ -5130,13 +5088,31 @@
               <w:rPr>
                 <w:rFonts w:ascii="Cambria" w:hAnsi="Cambria"/>
               </w:rPr>
-              <w:t>fig9_data.csv</w:t>
+              <w:t>f</w:t>
+            </w:r>
+            <w:r>
+              <w:rPr>
+                <w:rFonts w:ascii="Cambria" w:hAnsi="Cambria"/>
+              </w:rPr>
+              <w:t>ig</w:t>
+            </w:r>
+            <w:r>
+              <w:rPr>
+                <w:rFonts w:ascii="Cambria" w:hAnsi="Cambria"/>
+              </w:rPr>
+              <w:t>9</w:t>
+            </w:r>
+            <w:r>
+              <w:rPr>
+                <w:rFonts w:ascii="Cambria" w:hAnsi="Cambria"/>
+              </w:rPr>
+              <w:t>_data.csv</w:t>
             </w:r>
           </w:p>
         </w:tc>
         <w:tc>
           <w:tcPr>
-            <w:tcW w:w="2601" w:type="dxa"/>
+            <w:tcW w:w="1486" w:type="dxa"/>
             <w:vAlign w:val="center"/>
           </w:tcPr>
           <w:p>
@@ -5155,13 +5131,31 @@
               <w:rPr>
                 <w:rFonts w:ascii="Cambria" w:hAnsi="Cambria"/>
               </w:rPr>
-              <w:t>fig9_code.py</w:t>
+              <w:t>f</w:t>
+            </w:r>
+            <w:r>
+              <w:rPr>
+                <w:rFonts w:ascii="Cambria" w:hAnsi="Cambria"/>
+              </w:rPr>
+              <w:t>ig</w:t>
+            </w:r>
+            <w:r>
+              <w:rPr>
+                <w:rFonts w:ascii="Cambria" w:hAnsi="Cambria"/>
+              </w:rPr>
+              <w:t>9</w:t>
+            </w:r>
+            <w:r>
+              <w:rPr>
+                <w:rFonts w:ascii="Cambria" w:hAnsi="Cambria"/>
+              </w:rPr>
+              <w:t>_code.py</w:t>
             </w:r>
           </w:p>
         </w:tc>
         <w:tc>
           <w:tcPr>
-            <w:tcW w:w="2713" w:type="dxa"/>
+            <w:tcW w:w="3535" w:type="dxa"/>
             <w:vAlign w:val="center"/>
           </w:tcPr>
           <w:p>
@@ -5174,35 +5168,23 @@
               <w:contextualSpacing w:val="0"/>
               <w:rPr>
                 <w:rFonts w:ascii="Cambria" w:hAnsi="Cambria"/>
-              </w:rPr>
-            </w:pPr>
-            <w:r>
-              <w:rPr>
-                <w:rFonts w:ascii="Cambria" w:hAnsi="Cambria"/>
-              </w:rPr>
-              <w:t xml:space="preserve">Output figure 9 as </w:t>
-            </w:r>
-            <w:r>
-              <w:rPr>
-                <w:rFonts w:ascii="Cambria" w:hAnsi="Cambria"/>
                 <w:i/>
                 <w:iCs/>
               </w:rPr>
-              <w:t>search_insights</w:t>
-            </w:r>
+            </w:pPr>
             <w:r>
               <w:rPr>
                 <w:rFonts w:ascii="Cambria" w:hAnsi="Cambria"/>
                 <w:i/>
                 <w:iCs/>
               </w:rPr>
-              <w:t>.png</w:t>
+              <w:t>ranking_stringency_v2</w:t>
             </w:r>
           </w:p>
         </w:tc>
         <w:tc>
           <w:tcPr>
-            <w:tcW w:w="1046" w:type="dxa"/>
+            <w:tcW w:w="1140" w:type="dxa"/>
           </w:tcPr>
           <w:p>
             <w:pPr>
@@ -5220,19 +5202,7 @@
               <w:rPr>
                 <w:rFonts w:ascii="Cambria" w:hAnsi="Cambria"/>
               </w:rPr>
-              <w:t xml:space="preserve">~ </w:t>
-            </w:r>
-            <w:r>
-              <w:rPr>
-                <w:rFonts w:ascii="Cambria" w:hAnsi="Cambria"/>
-              </w:rPr>
-              <w:t>1</w:t>
-            </w:r>
-            <w:r>
-              <w:rPr>
-                <w:rFonts w:ascii="Cambria" w:hAnsi="Cambria"/>
-              </w:rPr>
-              <w:t xml:space="preserve"> seconds</w:t>
+              <w:t>~ 1 second</w:t>
             </w:r>
           </w:p>
         </w:tc>
@@ -5240,7 +5210,7 @@
       <w:tr>
         <w:tc>
           <w:tcPr>
-            <w:tcW w:w="1036" w:type="dxa"/>
+            <w:tcW w:w="1130" w:type="dxa"/>
             <w:vAlign w:val="center"/>
           </w:tcPr>
           <w:p>
@@ -5259,14 +5229,19 @@
               <w:rPr>
                 <w:rFonts w:ascii="Cambria" w:hAnsi="Cambria"/>
               </w:rPr>
-              <w:lastRenderedPageBreak/>
-              <w:t>Figure 10 in the paper</w:t>
+              <w:t xml:space="preserve">Figure </w:t>
+            </w:r>
+            <w:r>
+              <w:rPr>
+                <w:rFonts w:ascii="Cambria" w:hAnsi="Cambria"/>
+              </w:rPr>
+              <w:t>10</w:t>
             </w:r>
           </w:p>
         </w:tc>
         <w:tc>
           <w:tcPr>
-            <w:tcW w:w="1959" w:type="dxa"/>
+            <w:tcW w:w="2064" w:type="dxa"/>
             <w:vAlign w:val="center"/>
           </w:tcPr>
           <w:p>
@@ -5285,31 +5260,25 @@
               <w:rPr>
                 <w:rFonts w:ascii="Cambria" w:hAnsi="Cambria"/>
               </w:rPr>
-              <w:t>fig10_data</w:t>
-            </w:r>
-            <w:r>
-              <w:rPr>
-                <w:rFonts w:ascii="Cambria" w:hAnsi="Cambria"/>
-              </w:rPr>
-              <w:t>1</w:t>
-            </w:r>
-            <w:r>
-              <w:rPr>
-                <w:rFonts w:ascii="Cambria" w:hAnsi="Cambria"/>
-              </w:rPr>
-              <w:t>.csv</w:t>
-            </w:r>
-            <w:r>
-              <w:rPr>
-                <w:rFonts w:ascii="Cambria" w:hAnsi="Cambria"/>
-              </w:rPr>
-              <w:t xml:space="preserve"> and fig10_data2.csv</w:t>
+              <w:t>fig1</w:t>
+            </w:r>
+            <w:r>
+              <w:rPr>
+                <w:rFonts w:ascii="Cambria" w:hAnsi="Cambria"/>
+              </w:rPr>
+              <w:t>0</w:t>
+            </w:r>
+            <w:r>
+              <w:rPr>
+                <w:rFonts w:ascii="Cambria" w:hAnsi="Cambria"/>
+              </w:rPr>
+              <w:t>_data.csv</w:t>
             </w:r>
           </w:p>
         </w:tc>
         <w:tc>
           <w:tcPr>
-            <w:tcW w:w="2601" w:type="dxa"/>
+            <w:tcW w:w="1486" w:type="dxa"/>
             <w:vAlign w:val="center"/>
           </w:tcPr>
           <w:p>
@@ -5328,13 +5297,25 @@
               <w:rPr>
                 <w:rFonts w:ascii="Cambria" w:hAnsi="Cambria"/>
               </w:rPr>
-              <w:t>fig10_code.py</w:t>
+              <w:t>fig1</w:t>
+            </w:r>
+            <w:r>
+              <w:rPr>
+                <w:rFonts w:ascii="Cambria" w:hAnsi="Cambria"/>
+              </w:rPr>
+              <w:t>0</w:t>
+            </w:r>
+            <w:r>
+              <w:rPr>
+                <w:rFonts w:ascii="Cambria" w:hAnsi="Cambria"/>
+              </w:rPr>
+              <w:t>_code.py</w:t>
             </w:r>
           </w:p>
         </w:tc>
         <w:tc>
           <w:tcPr>
-            <w:tcW w:w="2713" w:type="dxa"/>
+            <w:tcW w:w="3535" w:type="dxa"/>
             <w:vAlign w:val="center"/>
           </w:tcPr>
           <w:p>
@@ -5347,35 +5328,31 @@
               <w:contextualSpacing w:val="0"/>
               <w:rPr>
                 <w:rFonts w:ascii="Cambria" w:hAnsi="Cambria"/>
-              </w:rPr>
-            </w:pPr>
-            <w:r>
-              <w:rPr>
-                <w:rFonts w:ascii="Cambria" w:hAnsi="Cambria"/>
-              </w:rPr>
-              <w:t xml:space="preserve">Output figure 10 as </w:t>
-            </w:r>
-            <w:r>
-              <w:rPr>
-                <w:rFonts w:ascii="Cambria" w:hAnsi="Cambria"/>
                 <w:i/>
                 <w:iCs/>
               </w:rPr>
-              <w:t>shap_values_all_clusters</w:t>
-            </w:r>
+            </w:pPr>
             <w:r>
               <w:rPr>
                 <w:rFonts w:ascii="Cambria" w:hAnsi="Cambria"/>
                 <w:i/>
                 <w:iCs/>
               </w:rPr>
-              <w:t>.png</w:t>
+              <w:t>VH</w:t>
+            </w:r>
+            <w:r>
+              <w:rPr>
+                <w:rFonts w:ascii="Cambria" w:hAnsi="Cambria"/>
+                <w:i/>
+                <w:iCs/>
+              </w:rPr>
+              <w:t>_c1_c5</w:t>
             </w:r>
           </w:p>
         </w:tc>
         <w:tc>
           <w:tcPr>
-            <w:tcW w:w="1046" w:type="dxa"/>
+            <w:tcW w:w="1140" w:type="dxa"/>
           </w:tcPr>
           <w:p>
             <w:pPr>
@@ -5393,27 +5370,41 @@
               <w:rPr>
                 <w:rFonts w:ascii="Cambria" w:hAnsi="Cambria"/>
               </w:rPr>
-              <w:t xml:space="preserve">~ </w:t>
-            </w:r>
-            <w:r>
-              <w:rPr>
-                <w:rFonts w:ascii="Cambria" w:hAnsi="Cambria"/>
-              </w:rPr>
-              <w:t>4</w:t>
-            </w:r>
-            <w:r>
-              <w:rPr>
-                <w:rFonts w:ascii="Cambria" w:hAnsi="Cambria"/>
-              </w:rPr>
-              <w:t xml:space="preserve"> second</w:t>
+              <w:t>~ 1 second</w:t>
             </w:r>
           </w:p>
         </w:tc>
       </w:tr>
+    </w:tbl>
+    <w:p>
+      <w:pPr>
+        <w:widowControl w:val="0"/>
+        <w:adjustRightInd w:val="0"/>
+        <w:snapToGrid w:val="0"/>
+        <w:spacing w:after="0" w:line="240" w:lineRule="auto"/>
+        <w:rPr>
+          <w:rFonts w:ascii="Arial" w:hAnsi="Arial" w:cs="Arial"/>
+        </w:rPr>
+      </w:pPr>
+    </w:p>
+    <w:tbl>
+      <w:tblPr>
+        <w:tblStyle w:val="TableGrid"/>
+        <w:tblW w:w="9355" w:type="dxa"/>
+        <w:tblInd w:w="-5" w:type="dxa"/>
+        <w:tblLook w:val="04A0" w:firstRow="1" w:lastRow="0" w:firstColumn="1" w:lastColumn="0" w:noHBand="0" w:noVBand="1"/>
+      </w:tblPr>
+      <w:tblGrid>
+        <w:gridCol w:w="1271"/>
+        <w:gridCol w:w="1516"/>
+        <w:gridCol w:w="1479"/>
+        <w:gridCol w:w="4123"/>
+        <w:gridCol w:w="966"/>
+      </w:tblGrid>
       <w:tr>
         <w:tc>
           <w:tcPr>
-            <w:tcW w:w="1036" w:type="dxa"/>
+            <w:tcW w:w="1271" w:type="dxa"/>
             <w:vAlign w:val="center"/>
           </w:tcPr>
           <w:p>
@@ -5426,19 +5417,21 @@
               <w:contextualSpacing w:val="0"/>
               <w:rPr>
                 <w:rFonts w:ascii="Cambria" w:hAnsi="Cambria"/>
+                <w:b/>
               </w:rPr>
             </w:pPr>
             <w:r>
               <w:rPr>
                 <w:rFonts w:ascii="Cambria" w:hAnsi="Cambria"/>
-              </w:rPr>
-              <w:t>Figure 11 in the paper</w:t>
+                <w:b/>
+              </w:rPr>
+              <w:t>Which results to reproduce</w:t>
             </w:r>
           </w:p>
         </w:tc>
         <w:tc>
           <w:tcPr>
-            <w:tcW w:w="1959" w:type="dxa"/>
+            <w:tcW w:w="1516" w:type="dxa"/>
             <w:vAlign w:val="center"/>
           </w:tcPr>
           <w:p>
@@ -5451,19 +5444,21 @@
               <w:contextualSpacing w:val="0"/>
               <w:rPr>
                 <w:rFonts w:ascii="Cambria" w:hAnsi="Cambria"/>
+                <w:b/>
               </w:rPr>
             </w:pPr>
             <w:r>
               <w:rPr>
                 <w:rFonts w:ascii="Cambria" w:hAnsi="Cambria"/>
-              </w:rPr>
-              <w:t>fig11_data.csv</w:t>
+                <w:b/>
+              </w:rPr>
+              <w:t>Data File</w:t>
             </w:r>
           </w:p>
         </w:tc>
         <w:tc>
           <w:tcPr>
-            <w:tcW w:w="2601" w:type="dxa"/>
+            <w:tcW w:w="1479" w:type="dxa"/>
             <w:vAlign w:val="center"/>
           </w:tcPr>
           <w:p>
@@ -5476,19 +5471,21 @@
               <w:contextualSpacing w:val="0"/>
               <w:rPr>
                 <w:rFonts w:ascii="Cambria" w:hAnsi="Cambria"/>
+                <w:b/>
               </w:rPr>
             </w:pPr>
             <w:r>
               <w:rPr>
                 <w:rFonts w:ascii="Cambria" w:hAnsi="Cambria"/>
-              </w:rPr>
-              <w:t>fig11_code.py</w:t>
+                <w:b/>
+              </w:rPr>
+              <w:t>Code File</w:t>
             </w:r>
           </w:p>
         </w:tc>
         <w:tc>
           <w:tcPr>
-            <w:tcW w:w="2713" w:type="dxa"/>
+            <w:tcW w:w="4123" w:type="dxa"/>
             <w:vAlign w:val="center"/>
           </w:tcPr>
           <w:p>
@@ -5499,37 +5496,46 @@
               <w:snapToGrid w:val="0"/>
               <w:ind w:left="0"/>
               <w:contextualSpacing w:val="0"/>
-              <w:rPr>
-                <w:rFonts w:ascii="Cambria" w:hAnsi="Cambria"/>
+              <w:jc w:val="center"/>
+              <w:rPr>
+                <w:rFonts w:ascii="Cambria" w:hAnsi="Cambria"/>
+                <w:b/>
               </w:rPr>
             </w:pPr>
             <w:r>
               <w:rPr>
                 <w:rFonts w:ascii="Cambria" w:hAnsi="Cambria"/>
-              </w:rPr>
-              <w:t xml:space="preserve">Output figure 11 as </w:t>
-            </w:r>
-            <w:r>
-              <w:rPr>
-                <w:rFonts w:ascii="Cambria" w:hAnsi="Cambria"/>
-                <w:i/>
-                <w:iCs/>
-              </w:rPr>
-              <w:t>stringency_c1_c5</w:t>
-            </w:r>
-            <w:r>
-              <w:rPr>
-                <w:rFonts w:ascii="Cambria" w:hAnsi="Cambria"/>
-                <w:i/>
-                <w:iCs/>
-              </w:rPr>
-              <w:t>.png</w:t>
+                <w:b/>
+              </w:rPr>
+              <w:t>Expected output</w:t>
+            </w:r>
+          </w:p>
+          <w:p>
+            <w:pPr>
+              <w:pStyle w:val="ListParagraph"/>
+              <w:widowControl w:val="0"/>
+              <w:adjustRightInd w:val="0"/>
+              <w:snapToGrid w:val="0"/>
+              <w:ind w:left="0"/>
+              <w:contextualSpacing w:val="0"/>
+              <w:jc w:val="center"/>
+              <w:rPr>
+                <w:rFonts w:ascii="Cambria" w:hAnsi="Cambria"/>
+                <w:b/>
+              </w:rPr>
+            </w:pPr>
+            <w:r>
+              <w:rPr>
+                <w:rFonts w:ascii="Cambria" w:hAnsi="Cambria"/>
+                <w:b/>
+              </w:rPr>
+              <w:t>(PNG format)</w:t>
             </w:r>
           </w:p>
         </w:tc>
         <w:tc>
           <w:tcPr>
-            <w:tcW w:w="1046" w:type="dxa"/>
+            <w:tcW w:w="966" w:type="dxa"/>
           </w:tcPr>
           <w:p>
             <w:pPr>
@@ -5539,15 +5545,18 @@
               <w:snapToGrid w:val="0"/>
               <w:ind w:left="0"/>
               <w:contextualSpacing w:val="0"/>
-              <w:rPr>
-                <w:rFonts w:ascii="Cambria" w:hAnsi="Cambria"/>
+              <w:jc w:val="center"/>
+              <w:rPr>
+                <w:rFonts w:ascii="Cambria" w:hAnsi="Cambria"/>
+                <w:b/>
               </w:rPr>
             </w:pPr>
             <w:r>
               <w:rPr>
                 <w:rFonts w:ascii="Cambria" w:hAnsi="Cambria"/>
-              </w:rPr>
-              <w:t>~ 1 second</w:t>
+                <w:b/>
+              </w:rPr>
+              <w:t>Run time</w:t>
             </w:r>
           </w:p>
         </w:tc>
@@ -5555,7 +5564,7 @@
       <w:tr>
         <w:tc>
           <w:tcPr>
-            <w:tcW w:w="1036" w:type="dxa"/>
+            <w:tcW w:w="1271" w:type="dxa"/>
             <w:vAlign w:val="center"/>
           </w:tcPr>
           <w:p>
@@ -5574,13 +5583,20 @@
               <w:rPr>
                 <w:rFonts w:ascii="Cambria" w:hAnsi="Cambria"/>
               </w:rPr>
-              <w:t>Figure 12 in the paper</w:t>
+              <w:lastRenderedPageBreak/>
+              <w:t xml:space="preserve">Figure </w:t>
+            </w:r>
+            <w:r>
+              <w:rPr>
+                <w:rFonts w:ascii="Cambria" w:hAnsi="Cambria"/>
+              </w:rPr>
+              <w:t>S1</w:t>
             </w:r>
           </w:p>
         </w:tc>
         <w:tc>
           <w:tcPr>
-            <w:tcW w:w="1959" w:type="dxa"/>
+            <w:tcW w:w="1516" w:type="dxa"/>
             <w:vAlign w:val="center"/>
           </w:tcPr>
           <w:p>
@@ -5599,13 +5615,37 @@
               <w:rPr>
                 <w:rFonts w:ascii="Cambria" w:hAnsi="Cambria"/>
               </w:rPr>
-              <w:t>fig12_data.csv</w:t>
+              <w:t>fig</w:t>
+            </w:r>
+            <w:r>
+              <w:rPr>
+                <w:rFonts w:ascii="Cambria" w:hAnsi="Cambria"/>
+              </w:rPr>
+              <w:t>S1</w:t>
+            </w:r>
+            <w:r>
+              <w:rPr>
+                <w:rFonts w:ascii="Cambria" w:hAnsi="Cambria"/>
+              </w:rPr>
+              <w:t>_data.csv and fig</w:t>
+            </w:r>
+            <w:r>
+              <w:rPr>
+                <w:rFonts w:ascii="Cambria" w:hAnsi="Cambria"/>
+              </w:rPr>
+              <w:t>S1</w:t>
+            </w:r>
+            <w:r>
+              <w:rPr>
+                <w:rFonts w:ascii="Cambria" w:hAnsi="Cambria"/>
+              </w:rPr>
+              <w:t>_pop.csv</w:t>
             </w:r>
           </w:p>
         </w:tc>
         <w:tc>
           <w:tcPr>
-            <w:tcW w:w="2601" w:type="dxa"/>
+            <w:tcW w:w="1479" w:type="dxa"/>
             <w:vAlign w:val="center"/>
           </w:tcPr>
           <w:p>
@@ -5624,13 +5664,25 @@
               <w:rPr>
                 <w:rFonts w:ascii="Cambria" w:hAnsi="Cambria"/>
               </w:rPr>
-              <w:t>fig12_code.py</w:t>
+              <w:t>fig</w:t>
+            </w:r>
+            <w:r>
+              <w:rPr>
+                <w:rFonts w:ascii="Cambria" w:hAnsi="Cambria"/>
+              </w:rPr>
+              <w:t>S1</w:t>
+            </w:r>
+            <w:r>
+              <w:rPr>
+                <w:rFonts w:ascii="Cambria" w:hAnsi="Cambria"/>
+              </w:rPr>
+              <w:t>_code.py</w:t>
             </w:r>
           </w:p>
         </w:tc>
         <w:tc>
           <w:tcPr>
-            <w:tcW w:w="2713" w:type="dxa"/>
+            <w:tcW w:w="4123" w:type="dxa"/>
             <w:vAlign w:val="center"/>
           </w:tcPr>
           <w:p>
@@ -5648,38 +5700,16 @@
             <w:r>
               <w:rPr>
                 <w:rFonts w:ascii="Cambria" w:hAnsi="Cambria"/>
-              </w:rPr>
-              <w:t xml:space="preserve">Output figure 12 as </w:t>
-            </w:r>
-            <w:r>
-              <w:rPr>
-                <w:rFonts w:ascii="Cambria" w:hAnsi="Cambria"/>
                 <w:i/>
                 <w:iCs/>
               </w:rPr>
-              <w:t>VH</w:t>
-            </w:r>
-            <w:r>
-              <w:rPr>
-                <w:rFonts w:ascii="Cambria" w:hAnsi="Cambria"/>
-                <w:i/>
-                <w:iCs/>
-              </w:rPr>
-              <w:t>_c1_c5</w:t>
-            </w:r>
-            <w:r>
-              <w:rPr>
-                <w:rFonts w:ascii="Cambria" w:hAnsi="Cambria"/>
-                <w:i/>
-                <w:iCs/>
-              </w:rPr>
-              <w:t>.png</w:t>
+              <w:t>vaccination_rate_completeness</w:t>
             </w:r>
           </w:p>
         </w:tc>
         <w:tc>
           <w:tcPr>
-            <w:tcW w:w="1046" w:type="dxa"/>
+            <w:tcW w:w="966" w:type="dxa"/>
           </w:tcPr>
           <w:p>
             <w:pPr>
@@ -5697,7 +5727,7 @@
               <w:rPr>
                 <w:rFonts w:ascii="Cambria" w:hAnsi="Cambria"/>
               </w:rPr>
-              <w:t>~ 1 second</w:t>
+              <w:t>~ 4 seconds</w:t>
             </w:r>
           </w:p>
         </w:tc>
@@ -5705,7 +5735,7 @@
       <w:tr>
         <w:tc>
           <w:tcPr>
-            <w:tcW w:w="1036" w:type="dxa"/>
+            <w:tcW w:w="1271" w:type="dxa"/>
             <w:vAlign w:val="center"/>
           </w:tcPr>
           <w:p>
@@ -5724,13 +5754,19 @@
               <w:rPr>
                 <w:rFonts w:ascii="Cambria" w:hAnsi="Cambria"/>
               </w:rPr>
-              <w:t>Figure 13 in the paper</w:t>
+              <w:t xml:space="preserve">Figure </w:t>
+            </w:r>
+            <w:r>
+              <w:rPr>
+                <w:rFonts w:ascii="Cambria" w:hAnsi="Cambria"/>
+              </w:rPr>
+              <w:t>S2</w:t>
             </w:r>
           </w:p>
         </w:tc>
         <w:tc>
           <w:tcPr>
-            <w:tcW w:w="1959" w:type="dxa"/>
+            <w:tcW w:w="1516" w:type="dxa"/>
             <w:vAlign w:val="center"/>
           </w:tcPr>
           <w:p>
@@ -5749,13 +5785,25 @@
               <w:rPr>
                 <w:rFonts w:ascii="Cambria" w:hAnsi="Cambria"/>
               </w:rPr>
-              <w:t>fig13_data.csv</w:t>
+              <w:t>fig</w:t>
+            </w:r>
+            <w:r>
+              <w:rPr>
+                <w:rFonts w:ascii="Cambria" w:hAnsi="Cambria"/>
+              </w:rPr>
+              <w:t>S2</w:t>
+            </w:r>
+            <w:r>
+              <w:rPr>
+                <w:rFonts w:ascii="Cambria" w:hAnsi="Cambria"/>
+              </w:rPr>
+              <w:t>_data.csv</w:t>
             </w:r>
           </w:p>
         </w:tc>
         <w:tc>
           <w:tcPr>
-            <w:tcW w:w="2601" w:type="dxa"/>
+            <w:tcW w:w="1479" w:type="dxa"/>
             <w:vAlign w:val="center"/>
           </w:tcPr>
           <w:p>
@@ -5774,13 +5822,25 @@
               <w:rPr>
                 <w:rFonts w:ascii="Cambria" w:hAnsi="Cambria"/>
               </w:rPr>
-              <w:t>fig13_code.py</w:t>
+              <w:t>fig</w:t>
+            </w:r>
+            <w:r>
+              <w:rPr>
+                <w:rFonts w:ascii="Cambria" w:hAnsi="Cambria"/>
+              </w:rPr>
+              <w:t>S2</w:t>
+            </w:r>
+            <w:r>
+              <w:rPr>
+                <w:rFonts w:ascii="Cambria" w:hAnsi="Cambria"/>
+              </w:rPr>
+              <w:t>_code.py</w:t>
             </w:r>
           </w:p>
         </w:tc>
         <w:tc>
           <w:tcPr>
-            <w:tcW w:w="2713" w:type="dxa"/>
+            <w:tcW w:w="4123" w:type="dxa"/>
             <w:vAlign w:val="center"/>
           </w:tcPr>
           <w:p>
@@ -5798,30 +5858,16 @@
             <w:r>
               <w:rPr>
                 <w:rFonts w:ascii="Cambria" w:hAnsi="Cambria"/>
-              </w:rPr>
-              <w:t xml:space="preserve">Output figure 13 as </w:t>
-            </w:r>
-            <w:r>
-              <w:rPr>
-                <w:rFonts w:ascii="Cambria" w:hAnsi="Cambria"/>
                 <w:i/>
                 <w:iCs/>
               </w:rPr>
-              <w:t>avg_tweet_count_by_internet_access_group</w:t>
-            </w:r>
-            <w:r>
-              <w:rPr>
-                <w:rFonts w:ascii="Cambria" w:hAnsi="Cambria"/>
-                <w:i/>
-                <w:iCs/>
-              </w:rPr>
-              <w:t>.png</w:t>
+              <w:t>corr_heatmap</w:t>
             </w:r>
           </w:p>
         </w:tc>
         <w:tc>
           <w:tcPr>
-            <w:tcW w:w="1046" w:type="dxa"/>
+            <w:tcW w:w="966" w:type="dxa"/>
           </w:tcPr>
           <w:p>
             <w:pPr>
@@ -5844,7 +5890,189 @@
           </w:p>
         </w:tc>
       </w:tr>
+      <w:tr>
+        <w:tc>
+          <w:tcPr>
+            <w:tcW w:w="1271" w:type="dxa"/>
+            <w:vAlign w:val="center"/>
+          </w:tcPr>
+          <w:p>
+            <w:pPr>
+              <w:pStyle w:val="ListParagraph"/>
+              <w:widowControl w:val="0"/>
+              <w:adjustRightInd w:val="0"/>
+              <w:snapToGrid w:val="0"/>
+              <w:ind w:left="0"/>
+              <w:contextualSpacing w:val="0"/>
+              <w:rPr>
+                <w:rFonts w:ascii="Cambria" w:hAnsi="Cambria"/>
+              </w:rPr>
+            </w:pPr>
+            <w:r>
+              <w:rPr>
+                <w:rFonts w:ascii="Cambria" w:hAnsi="Cambria"/>
+              </w:rPr>
+              <w:t xml:space="preserve">Figure </w:t>
+            </w:r>
+            <w:r>
+              <w:rPr>
+                <w:rFonts w:ascii="Cambria" w:hAnsi="Cambria"/>
+              </w:rPr>
+              <w:t>S3</w:t>
+            </w:r>
+          </w:p>
+        </w:tc>
+        <w:tc>
+          <w:tcPr>
+            <w:tcW w:w="1516" w:type="dxa"/>
+            <w:vAlign w:val="center"/>
+          </w:tcPr>
+          <w:p>
+            <w:pPr>
+              <w:pStyle w:val="ListParagraph"/>
+              <w:widowControl w:val="0"/>
+              <w:adjustRightInd w:val="0"/>
+              <w:snapToGrid w:val="0"/>
+              <w:ind w:left="0"/>
+              <w:contextualSpacing w:val="0"/>
+              <w:rPr>
+                <w:rFonts w:ascii="Cambria" w:hAnsi="Cambria"/>
+              </w:rPr>
+            </w:pPr>
+            <w:r>
+              <w:rPr>
+                <w:rFonts w:ascii="Cambria" w:hAnsi="Cambria"/>
+              </w:rPr>
+              <w:t>fig</w:t>
+            </w:r>
+            <w:r>
+              <w:rPr>
+                <w:rFonts w:ascii="Cambria" w:hAnsi="Cambria"/>
+              </w:rPr>
+              <w:t>S3</w:t>
+            </w:r>
+            <w:r>
+              <w:rPr>
+                <w:rFonts w:ascii="Cambria" w:hAnsi="Cambria"/>
+              </w:rPr>
+              <w:t>_data.csv</w:t>
+            </w:r>
+          </w:p>
+        </w:tc>
+        <w:tc>
+          <w:tcPr>
+            <w:tcW w:w="1479" w:type="dxa"/>
+            <w:vAlign w:val="center"/>
+          </w:tcPr>
+          <w:p>
+            <w:pPr>
+              <w:pStyle w:val="ListParagraph"/>
+              <w:widowControl w:val="0"/>
+              <w:adjustRightInd w:val="0"/>
+              <w:snapToGrid w:val="0"/>
+              <w:ind w:left="0"/>
+              <w:contextualSpacing w:val="0"/>
+              <w:rPr>
+                <w:rFonts w:ascii="Cambria" w:hAnsi="Cambria"/>
+              </w:rPr>
+            </w:pPr>
+            <w:r>
+              <w:rPr>
+                <w:rFonts w:ascii="Cambria" w:hAnsi="Cambria"/>
+              </w:rPr>
+              <w:t>fig</w:t>
+            </w:r>
+            <w:r>
+              <w:rPr>
+                <w:rFonts w:ascii="Cambria" w:hAnsi="Cambria"/>
+              </w:rPr>
+              <w:t>S3</w:t>
+            </w:r>
+            <w:r>
+              <w:rPr>
+                <w:rFonts w:ascii="Cambria" w:hAnsi="Cambria"/>
+              </w:rPr>
+              <w:t>_code.py</w:t>
+            </w:r>
+          </w:p>
+        </w:tc>
+        <w:tc>
+          <w:tcPr>
+            <w:tcW w:w="4123" w:type="dxa"/>
+            <w:vAlign w:val="center"/>
+          </w:tcPr>
+          <w:p>
+            <w:pPr>
+              <w:pStyle w:val="ListParagraph"/>
+              <w:widowControl w:val="0"/>
+              <w:adjustRightInd w:val="0"/>
+              <w:snapToGrid w:val="0"/>
+              <w:ind w:left="0"/>
+              <w:contextualSpacing w:val="0"/>
+              <w:rPr>
+                <w:rFonts w:ascii="Cambria" w:hAnsi="Cambria"/>
+                <w:i/>
+                <w:iCs/>
+              </w:rPr>
+            </w:pPr>
+            <w:r>
+              <w:rPr>
+                <w:rFonts w:ascii="Cambria" w:hAnsi="Cambria"/>
+                <w:i/>
+                <w:iCs/>
+              </w:rPr>
+              <w:t>avg_tweet_count_by_internet_access_group</w:t>
+            </w:r>
+          </w:p>
+        </w:tc>
+        <w:tc>
+          <w:tcPr>
+            <w:tcW w:w="966" w:type="dxa"/>
+          </w:tcPr>
+          <w:p>
+            <w:pPr>
+              <w:pStyle w:val="ListParagraph"/>
+              <w:widowControl w:val="0"/>
+              <w:adjustRightInd w:val="0"/>
+              <w:snapToGrid w:val="0"/>
+              <w:ind w:left="0"/>
+              <w:contextualSpacing w:val="0"/>
+              <w:rPr>
+                <w:rFonts w:ascii="Cambria" w:hAnsi="Cambria"/>
+              </w:rPr>
+            </w:pPr>
+            <w:r>
+              <w:rPr>
+                <w:rFonts w:ascii="Cambria" w:hAnsi="Cambria"/>
+              </w:rPr>
+              <w:t>~ 1 second</w:t>
+            </w:r>
+          </w:p>
+        </w:tc>
+      </w:tr>
     </w:tbl>
+    <w:p>
+      <w:pPr>
+        <w:widowControl w:val="0"/>
+        <w:adjustRightInd w:val="0"/>
+        <w:snapToGrid w:val="0"/>
+        <w:spacing w:after="0" w:line="240" w:lineRule="auto"/>
+        <w:rPr>
+          <w:rFonts w:ascii="Arial" w:hAnsi="Arial" w:cs="Arial"/>
+        </w:rPr>
+      </w:pPr>
+    </w:p>
+    <w:p>
+      <w:pPr>
+        <w:widowControl w:val="0"/>
+        <w:adjustRightInd w:val="0"/>
+        <w:snapToGrid w:val="0"/>
+        <w:spacing w:after="0" w:line="240" w:lineRule="auto"/>
+        <w:rPr>
+          <w:rFonts w:ascii="Arial" w:hAnsi="Arial" w:cs="Arial"/>
+        </w:rPr>
+      </w:pPr>
+    </w:p>
     <w:p>
       <w:pPr>
         <w:adjustRightInd w:val="0"/>

</xml_diff>

<commit_message>
update Jan 1 2024 part 2
</commit_message>
<xml_diff>
--- a/IISE_Transactions_Reproducibility_Report.docx
+++ b/IISE_Transactions_Reproducibility_Report.docx
@@ -145,6 +145,22 @@
         </w:rPr>
         <w:t>:</w:t>
       </w:r>
+      <w:r>
+        <w:rPr>
+          <w:rFonts w:ascii="Arial" w:hAnsi="Arial" w:cs="Arial"/>
+          <w:color w:val="000000"/>
+          <w:shd w:val="clear" w:color="auto" w:fill="FFFFFF"/>
+        </w:rPr>
+        <w:t xml:space="preserve"> </w:t>
+      </w:r>
+      <w:r>
+        <w:rPr>
+          <w:rFonts w:ascii="Arial" w:hAnsi="Arial" w:cs="Arial"/>
+          <w:color w:val="000000"/>
+          <w:shd w:val="clear" w:color="auto" w:fill="FFFFFF"/>
+        </w:rPr>
+        <w:t>UIIE-7571.R2.</w:t>
+      </w:r>
     </w:p>
     <w:p>
       <w:pPr>
@@ -173,8 +189,65 @@
           <w:rFonts w:ascii="Arial" w:hAnsi="Arial" w:cs="Arial"/>
           <w:u w:val="single"/>
         </w:rPr>
-        <w:t>Hieu Bui, Sandra Eksioglu, Ruben Proano, and Sarah Nurre Pinkley</w:t>
-      </w:r>
+        <w:t xml:space="preserve">Hieu Bui, Sandra </w:t>
+      </w:r>
+      <w:proofErr w:type="spellStart"/>
+      <w:r>
+        <w:rPr>
+          <w:rFonts w:ascii="Arial" w:hAnsi="Arial" w:cs="Arial"/>
+          <w:u w:val="single"/>
+        </w:rPr>
+        <w:t>Eksioglu</w:t>
+      </w:r>
+      <w:proofErr w:type="spellEnd"/>
+      <w:r>
+        <w:rPr>
+          <w:rFonts w:ascii="Arial" w:hAnsi="Arial" w:cs="Arial"/>
+          <w:u w:val="single"/>
+        </w:rPr>
+        <w:t xml:space="preserve">, Ruben </w:t>
+      </w:r>
+      <w:proofErr w:type="spellStart"/>
+      <w:r>
+        <w:rPr>
+          <w:rFonts w:ascii="Arial" w:hAnsi="Arial" w:cs="Arial"/>
+          <w:u w:val="single"/>
+        </w:rPr>
+        <w:t>Proano</w:t>
+      </w:r>
+      <w:proofErr w:type="spellEnd"/>
+      <w:r>
+        <w:rPr>
+          <w:rFonts w:ascii="Arial" w:hAnsi="Arial" w:cs="Arial"/>
+          <w:u w:val="single"/>
+        </w:rPr>
+        <w:t xml:space="preserve">, and Sarah </w:t>
+      </w:r>
+      <w:proofErr w:type="spellStart"/>
+      <w:r>
+        <w:rPr>
+          <w:rFonts w:ascii="Arial" w:hAnsi="Arial" w:cs="Arial"/>
+          <w:u w:val="single"/>
+        </w:rPr>
+        <w:t>Nurre</w:t>
+      </w:r>
+      <w:proofErr w:type="spellEnd"/>
+      <w:r>
+        <w:rPr>
+          <w:rFonts w:ascii="Arial" w:hAnsi="Arial" w:cs="Arial"/>
+          <w:u w:val="single"/>
+        </w:rPr>
+        <w:t xml:space="preserve"> </w:t>
+      </w:r>
+      <w:proofErr w:type="spellStart"/>
+      <w:r>
+        <w:rPr>
+          <w:rFonts w:ascii="Arial" w:hAnsi="Arial" w:cs="Arial"/>
+          <w:u w:val="single"/>
+        </w:rPr>
+        <w:t>Pinkley</w:t>
+      </w:r>
+      <w:proofErr w:type="spellEnd"/>
     </w:p>
     <w:p>
       <w:pPr>
@@ -273,8 +346,16 @@
         <w:rPr>
           <w:rFonts w:ascii="Arial" w:hAnsi="Arial" w:cs="Arial"/>
         </w:rPr>
-        <w:t>Either no data are used in this study</w:t>
-      </w:r>
+        <w:t xml:space="preserve">Either no data are used in this </w:t>
+      </w:r>
+      <w:proofErr w:type="gramStart"/>
+      <w:r>
+        <w:rPr>
+          <w:rFonts w:ascii="Arial" w:hAnsi="Arial" w:cs="Arial"/>
+        </w:rPr>
+        <w:t>study</w:t>
+      </w:r>
+      <w:proofErr w:type="gramEnd"/>
       <w:r>
         <w:rPr>
           <w:rFonts w:ascii="Arial" w:hAnsi="Arial" w:cs="Arial"/>
@@ -1211,7 +1292,21 @@
         <w:rPr>
           <w:rFonts w:ascii="Arial" w:hAnsi="Arial" w:cs="Arial"/>
         </w:rPr>
-        <w:t>. The Zenodo website is free</w:t>
+        <w:t xml:space="preserve">. The </w:t>
+      </w:r>
+      <w:proofErr w:type="spellStart"/>
+      <w:r>
+        <w:rPr>
+          <w:rFonts w:ascii="Arial" w:hAnsi="Arial" w:cs="Arial"/>
+        </w:rPr>
+        <w:t>Zenodo</w:t>
+      </w:r>
+      <w:proofErr w:type="spellEnd"/>
+      <w:r>
+        <w:rPr>
+          <w:rFonts w:ascii="Arial" w:hAnsi="Arial" w:cs="Arial"/>
+        </w:rPr>
+        <w:t xml:space="preserve"> website is free</w:t>
       </w:r>
       <w:r>
         <w:rPr>
@@ -1321,6 +1416,7 @@
         </w:rPr>
         <w:t xml:space="preserve">a </w:t>
       </w:r>
+      <w:proofErr w:type="spellStart"/>
       <w:r>
         <w:rPr>
           <w:rFonts w:ascii="Arial" w:hAnsi="Arial" w:cs="Arial"/>
@@ -1331,7 +1427,14 @@
         <w:rPr>
           <w:rFonts w:ascii="Arial" w:hAnsi="Arial" w:cs="Arial"/>
         </w:rPr>
-        <w:t xml:space="preserve">ithub website, or any </w:t>
+        <w:t>ithub</w:t>
+      </w:r>
+      <w:proofErr w:type="spellEnd"/>
+      <w:r>
+        <w:rPr>
+          <w:rFonts w:ascii="Arial" w:hAnsi="Arial" w:cs="Arial"/>
+        </w:rPr>
+        <w:t xml:space="preserve"> website, or any </w:t>
       </w:r>
       <w:r>
         <w:rPr>
@@ -1367,7 +1470,21 @@
         <w:rPr>
           <w:rFonts w:ascii="Arial" w:hAnsi="Arial" w:cs="Arial"/>
         </w:rPr>
-        <w:t xml:space="preserve">We do expect the website holding the datasets/codesets to be stably and reliably accessible over long term. </w:t>
+        <w:t>We do expect the website holding the datasets/</w:t>
+      </w:r>
+      <w:proofErr w:type="spellStart"/>
+      <w:r>
+        <w:rPr>
+          <w:rFonts w:ascii="Arial" w:hAnsi="Arial" w:cs="Arial"/>
+        </w:rPr>
+        <w:t>codesets</w:t>
+      </w:r>
+      <w:proofErr w:type="spellEnd"/>
+      <w:r>
+        <w:rPr>
+          <w:rFonts w:ascii="Arial" w:hAnsi="Arial" w:cs="Arial"/>
+        </w:rPr>
+        <w:t xml:space="preserve"> to be stably and reliably accessible over long term. </w:t>
       </w:r>
       <w:r>
         <w:rPr>
@@ -1771,8 +1888,16 @@
         <w:rPr>
           <w:rFonts w:ascii="Arial" w:hAnsi="Arial" w:cs="Arial"/>
         </w:rPr>
-        <w:t>o computer code is used in this study</w:t>
-      </w:r>
+        <w:t xml:space="preserve">o computer code is used in this </w:t>
+      </w:r>
+      <w:proofErr w:type="gramStart"/>
+      <w:r>
+        <w:rPr>
+          <w:rFonts w:ascii="Arial" w:hAnsi="Arial" w:cs="Arial"/>
+        </w:rPr>
+        <w:t>study</w:t>
+      </w:r>
+      <w:proofErr w:type="gramEnd"/>
       <w:r>
         <w:rPr>
           <w:rFonts w:ascii="Arial" w:hAnsi="Arial" w:cs="Arial"/>
@@ -2103,24 +2228,29 @@
         </w:rPr>
         <w:t xml:space="preserve"> available at the following website </w:t>
       </w:r>
-      <w:r>
-        <w:rPr>
-          <w:rFonts w:ascii="Arial" w:hAnsi="Arial" w:cs="Arial"/>
-        </w:rPr>
-        <w:t>(please provide the website link</w:t>
-      </w:r>
-      <w:r>
-        <w:rPr>
-          <w:rFonts w:ascii="Arial" w:hAnsi="Arial" w:cs="Arial"/>
-        </w:rPr>
-        <w:t>; see the first note * in Section 3</w:t>
-      </w:r>
-      <w:r>
-        <w:rPr>
-          <w:rFonts w:ascii="Arial" w:hAnsi="Arial" w:cs="Arial"/>
-        </w:rPr>
-        <w:t>).</w:t>
-      </w:r>
+      <w:hyperlink r:id="rId22" w:history="1">
+        <w:r>
+          <w:rPr>
+            <w:rStyle w:val="Hyperlink"/>
+            <w:rFonts w:ascii="Arial" w:hAnsi="Arial" w:cs="Arial"/>
+          </w:rPr>
+          <w:t>https://github.com/h</w:t>
+        </w:r>
+        <w:r>
+          <w:rPr>
+            <w:rStyle w:val="Hyperlink"/>
+            <w:rFonts w:ascii="Arial" w:hAnsi="Arial" w:cs="Arial"/>
+          </w:rPr>
+          <w:t>t</w:t>
+        </w:r>
+        <w:r>
+          <w:rPr>
+            <w:rStyle w:val="Hyperlink"/>
+            <w:rFonts w:ascii="Arial" w:hAnsi="Arial" w:cs="Arial"/>
+          </w:rPr>
+          <w:t>bui1993/Code-for-An-Analysis-of-COVID-19-Vaccine-Hesitancy-in-the-U.S.</w:t>
+        </w:r>
+      </w:hyperlink>
     </w:p>
     <w:p>
       <w:pPr>
@@ -2351,6 +2481,7 @@
         <w:rPr>
           <w:rFonts w:ascii="Arial" w:hAnsi="Arial" w:cs="Arial"/>
         </w:rPr>
+        <w:lastRenderedPageBreak/>
         <w:t xml:space="preserve">__________ D.  The computer code used in this study is not and will not be made </w:t>
       </w:r>
       <w:r>
@@ -2363,14 +2494,7 @@
         <w:rPr>
           <w:rFonts w:ascii="Arial" w:hAnsi="Arial" w:cs="Arial"/>
         </w:rPr>
-        <w:t xml:space="preserve"> </w:t>
-      </w:r>
-      <w:r>
-        <w:rPr>
-          <w:rFonts w:ascii="Arial" w:hAnsi="Arial" w:cs="Arial"/>
-        </w:rPr>
-        <w:lastRenderedPageBreak/>
-        <w:t>available due to the following reason(s).  Please present the reason(s).</w:t>
+        <w:t xml:space="preserve"> available due to the following reason(s).  Please present the reason(s).</w:t>
       </w:r>
     </w:p>
     <w:p>
@@ -2649,13 +2773,27 @@
           <w:rFonts w:ascii="Arial" w:hAnsi="Arial" w:cs="Arial"/>
           <w:color w:val="4472C4" w:themeColor="accent5"/>
         </w:rPr>
-        <w:t>The code for data analysis and visualization is written Python 3.9. The code can be run on Windows, Linux, or Mac computers</w:t>
+        <w:t>The code for data analysis and visualization is written Python 3.</w:t>
       </w:r>
       <w:r>
         <w:rPr>
           <w:rFonts w:ascii="Arial" w:hAnsi="Arial" w:cs="Arial"/>
           <w:color w:val="4472C4" w:themeColor="accent5"/>
         </w:rPr>
+        <w:t>10</w:t>
+      </w:r>
+      <w:r>
+        <w:rPr>
+          <w:rFonts w:ascii="Arial" w:hAnsi="Arial" w:cs="Arial"/>
+          <w:color w:val="4472C4" w:themeColor="accent5"/>
+        </w:rPr>
+        <w:t>. The code can be run on Windows, Linux, or Mac computers</w:t>
+      </w:r>
+      <w:r>
+        <w:rPr>
+          <w:rFonts w:ascii="Arial" w:hAnsi="Arial" w:cs="Arial"/>
+          <w:color w:val="4472C4" w:themeColor="accent5"/>
+        </w:rPr>
         <w:t xml:space="preserve">. </w:t>
       </w:r>
       <w:r>
@@ -2677,7 +2815,23 @@
           <w:rFonts w:ascii="Arial" w:hAnsi="Arial" w:cs="Arial"/>
           <w:color w:val="4472C4" w:themeColor="accent5"/>
         </w:rPr>
-        <w:t>Anaconda environment. They can be installed by either Conda or pip.</w:t>
+        <w:t xml:space="preserve">Anaconda environment. They can be installed by either </w:t>
+      </w:r>
+      <w:proofErr w:type="spellStart"/>
+      <w:r>
+        <w:rPr>
+          <w:rFonts w:ascii="Arial" w:hAnsi="Arial" w:cs="Arial"/>
+          <w:color w:val="4472C4" w:themeColor="accent5"/>
+        </w:rPr>
+        <w:t>Conda</w:t>
+      </w:r>
+      <w:proofErr w:type="spellEnd"/>
+      <w:r>
+        <w:rPr>
+          <w:rFonts w:ascii="Arial" w:hAnsi="Arial" w:cs="Arial"/>
+          <w:color w:val="4472C4" w:themeColor="accent5"/>
+        </w:rPr>
+        <w:t xml:space="preserve"> or pip.</w:t>
       </w:r>
     </w:p>
     <w:p>
@@ -2724,21 +2878,103 @@
           <w:rFonts w:ascii="Arial" w:hAnsi="Arial" w:cs="Arial"/>
           <w:color w:val="4472C4" w:themeColor="accent5"/>
         </w:rPr>
-        <w:t xml:space="preserve"> are simplified so that only a few packages are required. The main Python packages include pandas, geopandas, numpy</w:t>
-      </w:r>
+        <w:t xml:space="preserve"> are simplified so that only a few packages are required. The main Python packages include pandas, </w:t>
+      </w:r>
+      <w:proofErr w:type="spellStart"/>
       <w:r>
         <w:rPr>
           <w:rFonts w:ascii="Arial" w:hAnsi="Arial" w:cs="Arial"/>
           <w:color w:val="4472C4" w:themeColor="accent5"/>
         </w:rPr>
-        <w:t>, shap</w:t>
-      </w:r>
+        <w:t>geopandas</w:t>
+      </w:r>
+      <w:proofErr w:type="spellEnd"/>
       <w:r>
         <w:rPr>
           <w:rFonts w:ascii="Arial" w:hAnsi="Arial" w:cs="Arial"/>
           <w:color w:val="4472C4" w:themeColor="accent5"/>
         </w:rPr>
-        <w:t xml:space="preserve">, scipy, libpysal, matplotlib, and plotly. </w:t>
+        <w:t xml:space="preserve">, </w:t>
+      </w:r>
+      <w:proofErr w:type="spellStart"/>
+      <w:r>
+        <w:rPr>
+          <w:rFonts w:ascii="Arial" w:hAnsi="Arial" w:cs="Arial"/>
+          <w:color w:val="4472C4" w:themeColor="accent5"/>
+        </w:rPr>
+        <w:t>numpy</w:t>
+      </w:r>
+      <w:proofErr w:type="spellEnd"/>
+      <w:r>
+        <w:rPr>
+          <w:rFonts w:ascii="Arial" w:hAnsi="Arial" w:cs="Arial"/>
+          <w:color w:val="4472C4" w:themeColor="accent5"/>
+        </w:rPr>
+        <w:t xml:space="preserve">, </w:t>
+      </w:r>
+      <w:proofErr w:type="spellStart"/>
+      <w:r>
+        <w:rPr>
+          <w:rFonts w:ascii="Arial" w:hAnsi="Arial" w:cs="Arial"/>
+          <w:color w:val="4472C4" w:themeColor="accent5"/>
+        </w:rPr>
+        <w:t>shap</w:t>
+      </w:r>
+      <w:proofErr w:type="spellEnd"/>
+      <w:r>
+        <w:rPr>
+          <w:rFonts w:ascii="Arial" w:hAnsi="Arial" w:cs="Arial"/>
+          <w:color w:val="4472C4" w:themeColor="accent5"/>
+        </w:rPr>
+        <w:t xml:space="preserve">, </w:t>
+      </w:r>
+      <w:proofErr w:type="spellStart"/>
+      <w:r>
+        <w:rPr>
+          <w:rFonts w:ascii="Arial" w:hAnsi="Arial" w:cs="Arial"/>
+          <w:color w:val="4472C4" w:themeColor="accent5"/>
+        </w:rPr>
+        <w:t>scipy</w:t>
+      </w:r>
+      <w:proofErr w:type="spellEnd"/>
+      <w:r>
+        <w:rPr>
+          <w:rFonts w:ascii="Arial" w:hAnsi="Arial" w:cs="Arial"/>
+          <w:color w:val="4472C4" w:themeColor="accent5"/>
+        </w:rPr>
+        <w:t xml:space="preserve">, </w:t>
+      </w:r>
+      <w:proofErr w:type="spellStart"/>
+      <w:r>
+        <w:rPr>
+          <w:rFonts w:ascii="Arial" w:hAnsi="Arial" w:cs="Arial"/>
+          <w:color w:val="4472C4" w:themeColor="accent5"/>
+        </w:rPr>
+        <w:t>libpysal</w:t>
+      </w:r>
+      <w:proofErr w:type="spellEnd"/>
+      <w:r>
+        <w:rPr>
+          <w:rFonts w:ascii="Arial" w:hAnsi="Arial" w:cs="Arial"/>
+          <w:color w:val="4472C4" w:themeColor="accent5"/>
+        </w:rPr>
+        <w:t xml:space="preserve">, matplotlib, and </w:t>
+      </w:r>
+      <w:proofErr w:type="spellStart"/>
+      <w:r>
+        <w:rPr>
+          <w:rFonts w:ascii="Arial" w:hAnsi="Arial" w:cs="Arial"/>
+          <w:color w:val="4472C4" w:themeColor="accent5"/>
+        </w:rPr>
+        <w:t>plotly</w:t>
+      </w:r>
+      <w:proofErr w:type="spellEnd"/>
+      <w:r>
+        <w:rPr>
+          <w:rFonts w:ascii="Arial" w:hAnsi="Arial" w:cs="Arial"/>
+          <w:color w:val="4472C4" w:themeColor="accent5"/>
+        </w:rPr>
+        <w:t xml:space="preserve">. </w:t>
       </w:r>
     </w:p>
     <w:p>
@@ -2773,6 +3009,7 @@
         </w:rPr>
         <w:t>“</w:t>
       </w:r>
+      <w:proofErr w:type="spellStart"/>
       <w:r>
         <w:rPr>
           <w:rFonts w:ascii="Arial" w:hAnsi="Arial" w:cs="Arial"/>
@@ -2780,12 +3017,27 @@
         </w:rPr>
         <w:t>imagemagick</w:t>
       </w:r>
+      <w:proofErr w:type="spellEnd"/>
       <w:r>
         <w:rPr>
           <w:rFonts w:ascii="Arial" w:hAnsi="Arial" w:cs="Arial"/>
           <w:color w:val="4472C4" w:themeColor="accent5"/>
         </w:rPr>
-        <w:t>” is used to convert figures from PNG to EPS format.</w:t>
+        <w:t>”</w:t>
+      </w:r>
+      <w:r>
+        <w:rPr>
+          <w:rFonts w:ascii="Arial" w:hAnsi="Arial" w:cs="Arial"/>
+          <w:color w:val="4472C4" w:themeColor="accent5"/>
+        </w:rPr>
+        <w:t xml:space="preserve"> open-source software</w:t>
+      </w:r>
+      <w:r>
+        <w:rPr>
+          <w:rFonts w:ascii="Arial" w:hAnsi="Arial" w:cs="Arial"/>
+          <w:color w:val="4472C4" w:themeColor="accent5"/>
+        </w:rPr>
+        <w:t xml:space="preserve"> is used to convert figures from PNG to EPS format.</w:t>
       </w:r>
     </w:p>
     <w:p>
@@ -2927,7 +3179,21 @@
         <w:rPr>
           <w:rFonts w:ascii="Arial" w:hAnsi="Arial" w:cs="Arial"/>
         </w:rPr>
-        <w:t xml:space="preserve">The table below is supposed to include each and every figure/table </w:t>
+        <w:t xml:space="preserve">The table below is supposed to include </w:t>
+      </w:r>
+      <w:proofErr w:type="gramStart"/>
+      <w:r>
+        <w:rPr>
+          <w:rFonts w:ascii="Arial" w:hAnsi="Arial" w:cs="Arial"/>
+        </w:rPr>
+        <w:t>each and every</w:t>
+      </w:r>
+      <w:proofErr w:type="gramEnd"/>
+      <w:r>
+        <w:rPr>
+          <w:rFonts w:ascii="Arial" w:hAnsi="Arial" w:cs="Arial"/>
+        </w:rPr>
+        <w:t xml:space="preserve"> figure/table </w:t>
       </w:r>
       <w:r>
         <w:rPr>
@@ -3045,13 +3311,27 @@
         <w:rPr>
           <w:rFonts w:ascii="Arial" w:hAnsi="Arial" w:cs="Arial"/>
         </w:rPr>
-        <w:t xml:space="preserve"> x  </w:t>
-      </w:r>
-      <w:r>
-        <w:rPr>
-          <w:rFonts w:ascii="Arial" w:hAnsi="Arial" w:cs="Arial"/>
-        </w:rPr>
-        <w:t>____</w:t>
+        <w:t xml:space="preserve"> </w:t>
+      </w:r>
+      <w:proofErr w:type="gramStart"/>
+      <w:r>
+        <w:rPr>
+          <w:rFonts w:ascii="Arial" w:hAnsi="Arial" w:cs="Arial"/>
+        </w:rPr>
+        <w:t xml:space="preserve">x  </w:t>
+      </w:r>
+      <w:r>
+        <w:rPr>
+          <w:rFonts w:ascii="Arial" w:hAnsi="Arial" w:cs="Arial"/>
+        </w:rPr>
+        <w:t>_</w:t>
+      </w:r>
+      <w:proofErr w:type="gramEnd"/>
+      <w:r>
+        <w:rPr>
+          <w:rFonts w:ascii="Arial" w:hAnsi="Arial" w:cs="Arial"/>
+        </w:rPr>
+        <w:t>___</w:t>
       </w:r>
       <w:r>
         <w:rPr>
@@ -3334,109 +3614,110 @@
           <w:rFonts w:ascii="Arial" w:hAnsi="Arial" w:cs="Arial"/>
           <w:color w:val="4472C4" w:themeColor="accent5"/>
         </w:rPr>
-        <w:t>All of the validated figures are located in the</w:t>
+        <w:t xml:space="preserve">All validated figures are located within the 'Figures' folder of the submission file. Each figure's file name follows the format: </w:t>
       </w:r>
       <w:r>
         <w:rPr>
           <w:rFonts w:ascii="Arial" w:hAnsi="Arial" w:cs="Arial"/>
           <w:color w:val="4472C4" w:themeColor="accent5"/>
         </w:rPr>
-        <w:t xml:space="preserve"> Figure folder of the submission file. The format name for each figure follows the structure: </w:t>
-      </w:r>
-      <w:r>
-        <w:rPr>
-          <w:rFonts w:ascii="Arial" w:hAnsi="Arial" w:cs="Arial"/>
-          <w:b/>
-          <w:bCs/>
-          <w:i/>
-          <w:iCs/>
+        <w:t>‘</w:t>
+      </w:r>
+      <w:r>
+        <w:rPr>
+          <w:rFonts w:ascii="Arial" w:hAnsi="Arial" w:cs="Arial"/>
           <w:color w:val="4472C4" w:themeColor="accent5"/>
         </w:rPr>
-        <w:t>yyy.png</w:t>
+        <w:t>yyy</w:t>
       </w:r>
       <w:r>
         <w:rPr>
           <w:rFonts w:ascii="Arial" w:hAnsi="Arial" w:cs="Arial"/>
           <w:color w:val="4472C4" w:themeColor="accent5"/>
         </w:rPr>
-        <w:t xml:space="preserve">, where </w:t>
-      </w:r>
-      <w:r>
-        <w:rPr>
-          <w:rFonts w:ascii="Arial" w:hAnsi="Arial" w:cs="Arial"/>
-          <w:i/>
-          <w:iCs/>
+        <w:t>’</w:t>
+      </w:r>
+      <w:r>
+        <w:rPr>
+          <w:rFonts w:ascii="Arial" w:hAnsi="Arial" w:cs="Arial"/>
           <w:color w:val="4472C4" w:themeColor="accent5"/>
         </w:rPr>
+        <w:t xml:space="preserve">.png, where </w:t>
+      </w:r>
+      <w:r>
+        <w:rPr>
+          <w:rFonts w:ascii="Arial" w:hAnsi="Arial" w:cs="Arial"/>
+          <w:color w:val="4472C4" w:themeColor="accent5"/>
+        </w:rPr>
+        <w:t>‘</w:t>
+      </w:r>
+      <w:proofErr w:type="spellStart"/>
+      <w:r>
+        <w:rPr>
+          <w:rFonts w:ascii="Arial" w:hAnsi="Arial" w:cs="Arial"/>
+          <w:color w:val="4472C4" w:themeColor="accent5"/>
+        </w:rPr>
         <w:t>yyy</w:t>
       </w:r>
+      <w:proofErr w:type="spellEnd"/>
       <w:r>
         <w:rPr>
           <w:rFonts w:ascii="Arial" w:hAnsi="Arial" w:cs="Arial"/>
           <w:color w:val="4472C4" w:themeColor="accent5"/>
         </w:rPr>
-        <w:t xml:space="preserve"> is the name of the figure.</w:t>
-      </w:r>
-    </w:p>
-    <w:p>
-      <w:pPr>
-        <w:widowControl w:val="0"/>
-        <w:adjustRightInd w:val="0"/>
-        <w:snapToGrid w:val="0"/>
-        <w:spacing w:after="0" w:line="240" w:lineRule="auto"/>
+        <w:t>’</w:t>
+      </w:r>
+      <w:r>
         <w:rPr>
           <w:rFonts w:ascii="Arial" w:hAnsi="Arial" w:cs="Arial"/>
           <w:color w:val="4472C4" w:themeColor="accent5"/>
         </w:rPr>
-      </w:pPr>
-    </w:p>
-    <w:p>
-      <w:pPr>
-        <w:widowControl w:val="0"/>
-        <w:adjustRightInd w:val="0"/>
-        <w:snapToGrid w:val="0"/>
-        <w:spacing w:after="0" w:line="240" w:lineRule="auto"/>
+        <w:t xml:space="preserve"> represents the </w:t>
+      </w:r>
+      <w:r>
         <w:rPr>
           <w:rFonts w:ascii="Arial" w:hAnsi="Arial" w:cs="Arial"/>
           <w:color w:val="4472C4" w:themeColor="accent5"/>
         </w:rPr>
-      </w:pPr>
-    </w:p>
-    <w:p>
-      <w:pPr>
-        <w:widowControl w:val="0"/>
-        <w:adjustRightInd w:val="0"/>
-        <w:snapToGrid w:val="0"/>
-        <w:spacing w:after="0" w:line="240" w:lineRule="auto"/>
+        <w:t>name of the figure</w:t>
+      </w:r>
+      <w:r>
         <w:rPr>
           <w:rFonts w:ascii="Arial" w:hAnsi="Arial" w:cs="Arial"/>
           <w:color w:val="4472C4" w:themeColor="accent5"/>
         </w:rPr>
-      </w:pPr>
-      <w:r>
+        <w:t>. The first table in the accompanying documentation provides a detailed list of information required to reproduce the figures found in the main document. The second table contains the information necessary to generate figures for the online supplementary materials.</w:t>
+      </w:r>
+    </w:p>
+    <w:p>
+      <w:pPr>
+        <w:widowControl w:val="0"/>
+        <w:adjustRightInd w:val="0"/>
+        <w:snapToGrid w:val="0"/>
+        <w:spacing w:after="0" w:line="240" w:lineRule="auto"/>
         <w:rPr>
           <w:rFonts w:ascii="Arial" w:hAnsi="Arial" w:cs="Arial"/>
           <w:color w:val="4472C4" w:themeColor="accent5"/>
         </w:rPr>
-        <w:t xml:space="preserve">We also include a Python script to create figures automatically (i.e., </w:t>
-      </w:r>
-      <w:r>
-        <w:rPr>
-          <w:rFonts w:ascii="Arial" w:hAnsi="Arial" w:cs="Arial"/>
-          <w:b/>
-          <w:bCs/>
-          <w:i/>
-          <w:iCs/>
+      </w:pPr>
+    </w:p>
+    <w:p>
+      <w:pPr>
+        <w:widowControl w:val="0"/>
+        <w:adjustRightInd w:val="0"/>
+        <w:snapToGrid w:val="0"/>
+        <w:spacing w:after="0" w:line="240" w:lineRule="auto"/>
+        <w:rPr>
+          <w:rFonts w:ascii="Arial" w:hAnsi="Arial" w:cs="Arial"/>
           <w:color w:val="4472C4" w:themeColor="accent5"/>
         </w:rPr>
-        <w:t>create_all_figures.py</w:t>
-      </w:r>
+      </w:pPr>
       <w:r>
         <w:rPr>
           <w:rFonts w:ascii="Arial" w:hAnsi="Arial" w:cs="Arial"/>
           <w:color w:val="4472C4" w:themeColor="accent5"/>
         </w:rPr>
-        <w:t>)</w:t>
+        <w:t>Additionally, we have provided a Python script named create_all_figures.py to facilitate the automatic creation of figures.</w:t>
       </w:r>
     </w:p>
     <w:p>
@@ -3570,8 +3851,17 @@
                 <w:rFonts w:ascii="Cambria" w:hAnsi="Cambria"/>
                 <w:b/>
               </w:rPr>
-              <w:t>Expected output</w:t>
-            </w:r>
+              <w:t xml:space="preserve">Expected </w:t>
+            </w:r>
+            <w:proofErr w:type="gramStart"/>
+            <w:r>
+              <w:rPr>
+                <w:rFonts w:ascii="Cambria" w:hAnsi="Cambria"/>
+                <w:b/>
+              </w:rPr>
+              <w:t>output</w:t>
+            </w:r>
+            <w:proofErr w:type="gramEnd"/>
           </w:p>
           <w:p>
             <w:pPr>
@@ -3837,14 +4127,38 @@
               <w:rPr>
                 <w:rFonts w:ascii="Cambria" w:hAnsi="Cambria"/>
               </w:rPr>
-              <w:t xml:space="preserve">fig4_data.csv and and </w:t>
-            </w:r>
-            <w:r>
-              <w:rPr>
-                <w:rFonts w:ascii="Cambria" w:hAnsi="Cambria"/>
-              </w:rPr>
-              <w:t>county_shapes.geojson</w:t>
-            </w:r>
+              <w:t xml:space="preserve">fig4_data.csv and </w:t>
+            </w:r>
+            <w:proofErr w:type="spellStart"/>
+            <w:r>
+              <w:rPr>
+                <w:rFonts w:ascii="Cambria" w:hAnsi="Cambria"/>
+              </w:rPr>
+              <w:t>and</w:t>
+            </w:r>
+            <w:proofErr w:type="spellEnd"/>
+            <w:r>
+              <w:rPr>
+                <w:rFonts w:ascii="Cambria" w:hAnsi="Cambria"/>
+              </w:rPr>
+              <w:t xml:space="preserve"> </w:t>
+            </w:r>
+            <w:proofErr w:type="spellStart"/>
+            <w:r>
+              <w:rPr>
+                <w:rFonts w:ascii="Cambria" w:hAnsi="Cambria"/>
+              </w:rPr>
+              <w:t>county_</w:t>
+            </w:r>
+            <w:proofErr w:type="gramStart"/>
+            <w:r>
+              <w:rPr>
+                <w:rFonts w:ascii="Cambria" w:hAnsi="Cambria"/>
+              </w:rPr>
+              <w:t>shapes.geojson</w:t>
+            </w:r>
+            <w:proofErr w:type="spellEnd"/>
+            <w:proofErr w:type="gramEnd"/>
           </w:p>
         </w:tc>
         <w:tc>
@@ -3907,6 +4221,7 @@
                 <w:rFonts w:ascii="Cambria" w:hAnsi="Cambria"/>
               </w:rPr>
             </w:pPr>
+            <w:proofErr w:type="spellStart"/>
             <w:r>
               <w:rPr>
                 <w:rFonts w:ascii="Cambria" w:hAnsi="Cambria"/>
@@ -3915,6 +4230,7 @@
               </w:rPr>
               <w:t>GVF_map</w:t>
             </w:r>
+            <w:proofErr w:type="spellEnd"/>
             <w:r>
               <w:rPr>
                 <w:rFonts w:ascii="Cambria" w:hAnsi="Cambria"/>
@@ -4280,6 +4596,7 @@
                 <w:iCs/>
               </w:rPr>
             </w:pPr>
+            <w:proofErr w:type="spellStart"/>
             <w:r>
               <w:rPr>
                 <w:rFonts w:ascii="Cambria" w:hAnsi="Cambria"/>
@@ -4288,6 +4605,7 @@
               </w:rPr>
               <w:t>aspe_delphi_vhb</w:t>
             </w:r>
+            <w:proofErr w:type="spellEnd"/>
           </w:p>
         </w:tc>
         <w:tc>
@@ -4464,6 +4782,7 @@
                 <w:iCs/>
               </w:rPr>
             </w:pPr>
+            <w:proofErr w:type="spellStart"/>
             <w:r>
               <w:rPr>
                 <w:rFonts w:ascii="Cambria" w:hAnsi="Cambria"/>
@@ -4472,6 +4791,7 @@
               </w:rPr>
               <w:t>feature_importance</w:t>
             </w:r>
+            <w:proofErr w:type="spellEnd"/>
           </w:p>
         </w:tc>
         <w:tc>
@@ -4636,6 +4956,7 @@
                 <w:iCs/>
               </w:rPr>
             </w:pPr>
+            <w:proofErr w:type="spellStart"/>
             <w:r>
               <w:rPr>
                 <w:rFonts w:ascii="Cambria" w:hAnsi="Cambria"/>
@@ -4644,6 +4965,7 @@
               </w:rPr>
               <w:t>ranking_political_search</w:t>
             </w:r>
+            <w:proofErr w:type="spellEnd"/>
           </w:p>
         </w:tc>
         <w:tc>
@@ -5000,6 +5322,7 @@
                 <w:iCs/>
               </w:rPr>
             </w:pPr>
+            <w:proofErr w:type="spellStart"/>
             <w:r>
               <w:rPr>
                 <w:rFonts w:ascii="Cambria" w:hAnsi="Cambria"/>
@@ -5008,6 +5331,7 @@
               </w:rPr>
               <w:t>shap_values_all_clusters</w:t>
             </w:r>
+            <w:proofErr w:type="spellEnd"/>
           </w:p>
         </w:tc>
         <w:tc>
@@ -5425,6 +5749,7 @@
                 <w:rFonts w:ascii="Cambria" w:hAnsi="Cambria"/>
                 <w:b/>
               </w:rPr>
+              <w:lastRenderedPageBreak/>
               <w:t>Which results to reproduce</w:t>
             </w:r>
           </w:p>
@@ -5507,8 +5832,17 @@
                 <w:rFonts w:ascii="Cambria" w:hAnsi="Cambria"/>
                 <w:b/>
               </w:rPr>
-              <w:t>Expected output</w:t>
-            </w:r>
+              <w:t xml:space="preserve">Expected </w:t>
+            </w:r>
+            <w:proofErr w:type="gramStart"/>
+            <w:r>
+              <w:rPr>
+                <w:rFonts w:ascii="Cambria" w:hAnsi="Cambria"/>
+                <w:b/>
+              </w:rPr>
+              <w:t>output</w:t>
+            </w:r>
+            <w:proofErr w:type="gramEnd"/>
           </w:p>
           <w:p>
             <w:pPr>
@@ -5583,7 +5917,6 @@
               <w:rPr>
                 <w:rFonts w:ascii="Cambria" w:hAnsi="Cambria"/>
               </w:rPr>
-              <w:lastRenderedPageBreak/>
               <w:t xml:space="preserve">Figure </w:t>
             </w:r>
             <w:r>
@@ -5697,6 +6030,7 @@
                 <w:rFonts w:ascii="Cambria" w:hAnsi="Cambria"/>
               </w:rPr>
             </w:pPr>
+            <w:proofErr w:type="spellStart"/>
             <w:r>
               <w:rPr>
                 <w:rFonts w:ascii="Cambria" w:hAnsi="Cambria"/>
@@ -5705,6 +6039,7 @@
               </w:rPr>
               <w:t>vaccination_rate_completeness</w:t>
             </w:r>
+            <w:proofErr w:type="spellEnd"/>
           </w:p>
         </w:tc>
         <w:tc>
@@ -5855,6 +6190,7 @@
                 <w:rFonts w:ascii="Cambria" w:hAnsi="Cambria"/>
               </w:rPr>
             </w:pPr>
+            <w:proofErr w:type="spellStart"/>
             <w:r>
               <w:rPr>
                 <w:rFonts w:ascii="Cambria" w:hAnsi="Cambria"/>
@@ -5863,6 +6199,7 @@
               </w:rPr>
               <w:t>corr_heatmap</w:t>
             </w:r>
+            <w:proofErr w:type="spellEnd"/>
           </w:p>
         </w:tc>
         <w:tc>
@@ -6015,6 +6352,7 @@
                 <w:iCs/>
               </w:rPr>
             </w:pPr>
+            <w:proofErr w:type="spellStart"/>
             <w:r>
               <w:rPr>
                 <w:rFonts w:ascii="Cambria" w:hAnsi="Cambria"/>
@@ -6023,6 +6361,7 @@
               </w:rPr>
               <w:t>avg_tweet_count_by_internet_access_group</w:t>
             </w:r>
+            <w:proofErr w:type="spellEnd"/>
           </w:p>
         </w:tc>
         <w:tc>
@@ -6084,7 +6423,7 @@
       </w:pPr>
     </w:p>
     <w:sectPr>
-      <w:footerReference w:type="default" r:id="rId22"/>
+      <w:footerReference w:type="default" r:id="rId23"/>
       <w:pgSz w:w="12240" w:h="15840"/>
       <w:pgMar w:top="1440" w:right="1440" w:bottom="1440" w:left="1440" w:header="720" w:footer="720" w:gutter="0"/>
       <w:cols w:space="720"/>

</xml_diff>